<commit_message>
done some work on AT04
</commit_message>
<xml_diff>
--- a/Cluster 3D game development/AT04/AT04 Knowledge Questions (Part 3).docx
+++ b/Cluster 3D game development/AT04/AT04 Knowledge Questions (Part 3).docx
@@ -1,6 +1,6 @@
 
 <file path=word/document.xml><?xml version="1.0" encoding="utf-8"?>
-<w:document xmlns:wpc="http://schemas.microsoft.com/office/word/2010/wordprocessingCanvas" xmlns:mc="http://schemas.openxmlformats.org/markup-compatibility/2006" xmlns:o="urn:schemas-microsoft-com:office:office" xmlns:r="http://schemas.openxmlformats.org/officeDocument/2006/relationships" xmlns:m="http://schemas.openxmlformats.org/officeDocument/2006/math" xmlns:v="urn:schemas-microsoft-com:vml" xmlns:wp14="http://schemas.microsoft.com/office/word/2010/wordprocessingDrawing" xmlns:wp="http://schemas.openxmlformats.org/drawingml/2006/wordprocessingDrawing" xmlns:w10="urn:schemas-microsoft-com:office:word" xmlns:w="http://schemas.openxmlformats.org/wordprocessingml/2006/main" xmlns:w14="http://schemas.microsoft.com/office/word/2010/wordml" xmlns:wpg="http://schemas.microsoft.com/office/word/2010/wordprocessingGroup" xmlns:wpi="http://schemas.microsoft.com/office/word/2010/wordprocessingInk" xmlns:wne="http://schemas.microsoft.com/office/word/2006/wordml" xmlns:wps="http://schemas.microsoft.com/office/word/2010/wordprocessingShape" mc:Ignorable="w14 wp14">
+<w:document xmlns:wpc="http://schemas.microsoft.com/office/word/2010/wordprocessingCanvas" xmlns:cx="http://schemas.microsoft.com/office/drawing/2014/chartex" xmlns:cx1="http://schemas.microsoft.com/office/drawing/2015/9/8/chartex" xmlns:cx2="http://schemas.microsoft.com/office/drawing/2015/10/21/chartex" xmlns:cx3="http://schemas.microsoft.com/office/drawing/2016/5/9/chartex" xmlns:cx4="http://schemas.microsoft.com/office/drawing/2016/5/10/chartex" xmlns:cx5="http://schemas.microsoft.com/office/drawing/2016/5/11/chartex" xmlns:cx6="http://schemas.microsoft.com/office/drawing/2016/5/12/chartex" xmlns:cx7="http://schemas.microsoft.com/office/drawing/2016/5/13/chartex" xmlns:cx8="http://schemas.microsoft.com/office/drawing/2016/5/14/chartex" xmlns:mc="http://schemas.openxmlformats.org/markup-compatibility/2006" xmlns:aink="http://schemas.microsoft.com/office/drawing/2016/ink" xmlns:am3d="http://schemas.microsoft.com/office/drawing/2017/model3d" xmlns:o="urn:schemas-microsoft-com:office:office" xmlns:oel="http://schemas.microsoft.com/office/2019/extlst" xmlns:r="http://schemas.openxmlformats.org/officeDocument/2006/relationships" xmlns:m="http://schemas.openxmlformats.org/officeDocument/2006/math" xmlns:v="urn:schemas-microsoft-com:vml" xmlns:wp14="http://schemas.microsoft.com/office/word/2010/wordprocessingDrawing" xmlns:wp="http://schemas.openxmlformats.org/drawingml/2006/wordprocessingDrawing" xmlns:w10="urn:schemas-microsoft-com:office:word" xmlns:w="http://schemas.openxmlformats.org/wordprocessingml/2006/main" xmlns:w14="http://schemas.microsoft.com/office/word/2010/wordml" xmlns:w15="http://schemas.microsoft.com/office/word/2012/wordml" xmlns:w16cex="http://schemas.microsoft.com/office/word/2018/wordml/cex" xmlns:w16cid="http://schemas.microsoft.com/office/word/2016/wordml/cid" xmlns:w16="http://schemas.microsoft.com/office/word/2018/wordml" xmlns:w16sdtdh="http://schemas.microsoft.com/office/word/2020/wordml/sdtdatahash" xmlns:w16se="http://schemas.microsoft.com/office/word/2015/wordml/symex" xmlns:wpg="http://schemas.microsoft.com/office/word/2010/wordprocessingGroup" xmlns:wpi="http://schemas.microsoft.com/office/word/2010/wordprocessingInk" xmlns:wne="http://schemas.microsoft.com/office/word/2006/wordml" xmlns:wps="http://schemas.microsoft.com/office/word/2010/wordprocessingShape" mc:Ignorable="w14 w15 w16se w16cid w16 w16cex w16sdtdh wp14">
   <w:body>
     <w:tbl>
       <w:tblPr>
@@ -1811,8 +1811,8 @@
           <w:rFonts w:ascii="Tahoma" w:hAnsi="Tahoma" w:cs="Tahoma"/>
         </w:rPr>
         <w:sectPr>
-          <w:headerReference w:type="default" r:id="rId12"/>
-          <w:footerReference w:type="default" r:id="rId13"/>
+          <w:headerReference w:type="default" r:id="rId11"/>
+          <w:footerReference w:type="default" r:id="rId12"/>
           <w:pgSz w:w="11906" w:h="16838"/>
           <w:pgMar w:top="1134" w:right="1134" w:bottom="1134" w:left="1134" w:header="708" w:footer="708" w:gutter="0"/>
           <w:cols w:space="708"/>
@@ -2003,8 +2003,6 @@
               </w:rPr>
               <w:t>5</w:t>
             </w:r>
-            <w:bookmarkStart w:id="0" w:name="_GoBack"/>
-            <w:bookmarkEnd w:id="0"/>
             <w:r>
               <w:rPr>
                 <w:rFonts w:ascii="Tahoma" w:hAnsi="Tahoma" w:cs="Tahoma"/>
@@ -2653,7 +2651,7 @@
           <w:sz w:val="20"/>
         </w:rPr>
         <w:sectPr>
-          <w:headerReference w:type="default" r:id="rId14"/>
+          <w:headerReference w:type="default" r:id="rId13"/>
           <w:pgSz w:w="11906" w:h="16838"/>
           <w:pgMar w:top="1440" w:right="1440" w:bottom="1440" w:left="1440" w:header="708" w:footer="708" w:gutter="0"/>
           <w:cols w:space="708"/>
@@ -4571,7 +4569,7 @@
 </file>
 
 <file path=word/endnotes.xml><?xml version="1.0" encoding="utf-8"?>
-<w:endnotes xmlns:wpc="http://schemas.microsoft.com/office/word/2010/wordprocessingCanvas" xmlns:mc="http://schemas.openxmlformats.org/markup-compatibility/2006" xmlns:o="urn:schemas-microsoft-com:office:office" xmlns:r="http://schemas.openxmlformats.org/officeDocument/2006/relationships" xmlns:m="http://schemas.openxmlformats.org/officeDocument/2006/math" xmlns:v="urn:schemas-microsoft-com:vml" xmlns:wp14="http://schemas.microsoft.com/office/word/2010/wordprocessingDrawing" xmlns:wp="http://schemas.openxmlformats.org/drawingml/2006/wordprocessingDrawing" xmlns:w10="urn:schemas-microsoft-com:office:word" xmlns:w="http://schemas.openxmlformats.org/wordprocessingml/2006/main" xmlns:w14="http://schemas.microsoft.com/office/word/2010/wordml" xmlns:wpg="http://schemas.microsoft.com/office/word/2010/wordprocessingGroup" xmlns:wpi="http://schemas.microsoft.com/office/word/2010/wordprocessingInk" xmlns:wne="http://schemas.microsoft.com/office/word/2006/wordml" xmlns:wps="http://schemas.microsoft.com/office/word/2010/wordprocessingShape" mc:Ignorable="w14 wp14">
+<w:endnotes xmlns:wpc="http://schemas.microsoft.com/office/word/2010/wordprocessingCanvas" xmlns:cx="http://schemas.microsoft.com/office/drawing/2014/chartex" xmlns:cx1="http://schemas.microsoft.com/office/drawing/2015/9/8/chartex" xmlns:cx2="http://schemas.microsoft.com/office/drawing/2015/10/21/chartex" xmlns:cx3="http://schemas.microsoft.com/office/drawing/2016/5/9/chartex" xmlns:cx4="http://schemas.microsoft.com/office/drawing/2016/5/10/chartex" xmlns:cx5="http://schemas.microsoft.com/office/drawing/2016/5/11/chartex" xmlns:cx6="http://schemas.microsoft.com/office/drawing/2016/5/12/chartex" xmlns:cx7="http://schemas.microsoft.com/office/drawing/2016/5/13/chartex" xmlns:cx8="http://schemas.microsoft.com/office/drawing/2016/5/14/chartex" xmlns:mc="http://schemas.openxmlformats.org/markup-compatibility/2006" xmlns:aink="http://schemas.microsoft.com/office/drawing/2016/ink" xmlns:am3d="http://schemas.microsoft.com/office/drawing/2017/model3d" xmlns:o="urn:schemas-microsoft-com:office:office" xmlns:oel="http://schemas.microsoft.com/office/2019/extlst" xmlns:r="http://schemas.openxmlformats.org/officeDocument/2006/relationships" xmlns:m="http://schemas.openxmlformats.org/officeDocument/2006/math" xmlns:v="urn:schemas-microsoft-com:vml" xmlns:wp14="http://schemas.microsoft.com/office/word/2010/wordprocessingDrawing" xmlns:wp="http://schemas.openxmlformats.org/drawingml/2006/wordprocessingDrawing" xmlns:w10="urn:schemas-microsoft-com:office:word" xmlns:w="http://schemas.openxmlformats.org/wordprocessingml/2006/main" xmlns:w14="http://schemas.microsoft.com/office/word/2010/wordml" xmlns:w15="http://schemas.microsoft.com/office/word/2012/wordml" xmlns:w16cex="http://schemas.microsoft.com/office/word/2018/wordml/cex" xmlns:w16cid="http://schemas.microsoft.com/office/word/2016/wordml/cid" xmlns:w16="http://schemas.microsoft.com/office/word/2018/wordml" xmlns:w16sdtdh="http://schemas.microsoft.com/office/word/2020/wordml/sdtdatahash" xmlns:w16se="http://schemas.microsoft.com/office/word/2015/wordml/symex" xmlns:wpg="http://schemas.microsoft.com/office/word/2010/wordprocessingGroup" xmlns:wpi="http://schemas.microsoft.com/office/word/2010/wordprocessingInk" xmlns:wne="http://schemas.microsoft.com/office/word/2006/wordml" xmlns:wps="http://schemas.microsoft.com/office/word/2010/wordprocessingShape" mc:Ignorable="w14 w15 w16se w16cid w16 w16cex w16sdtdh wp14">
   <w:endnote w:type="separator" w:id="-1">
     <w:p>
       <w:r>
@@ -4590,7 +4588,7 @@
 </file>
 
 <file path=word/footer1.xml><?xml version="1.0" encoding="utf-8"?>
-<w:ftr xmlns:wpc="http://schemas.microsoft.com/office/word/2010/wordprocessingCanvas" xmlns:mc="http://schemas.openxmlformats.org/markup-compatibility/2006" xmlns:o="urn:schemas-microsoft-com:office:office" xmlns:r="http://schemas.openxmlformats.org/officeDocument/2006/relationships" xmlns:m="http://schemas.openxmlformats.org/officeDocument/2006/math" xmlns:v="urn:schemas-microsoft-com:vml" xmlns:wp14="http://schemas.microsoft.com/office/word/2010/wordprocessingDrawing" xmlns:wp="http://schemas.openxmlformats.org/drawingml/2006/wordprocessingDrawing" xmlns:w10="urn:schemas-microsoft-com:office:word" xmlns:w="http://schemas.openxmlformats.org/wordprocessingml/2006/main" xmlns:w14="http://schemas.microsoft.com/office/word/2010/wordml" xmlns:wpg="http://schemas.microsoft.com/office/word/2010/wordprocessingGroup" xmlns:wpi="http://schemas.microsoft.com/office/word/2010/wordprocessingInk" xmlns:wne="http://schemas.microsoft.com/office/word/2006/wordml" xmlns:wps="http://schemas.microsoft.com/office/word/2010/wordprocessingShape" mc:Ignorable="w14 wp14">
+<w:ftr xmlns:wpc="http://schemas.microsoft.com/office/word/2010/wordprocessingCanvas" xmlns:cx="http://schemas.microsoft.com/office/drawing/2014/chartex" xmlns:cx1="http://schemas.microsoft.com/office/drawing/2015/9/8/chartex" xmlns:cx2="http://schemas.microsoft.com/office/drawing/2015/10/21/chartex" xmlns:cx3="http://schemas.microsoft.com/office/drawing/2016/5/9/chartex" xmlns:cx4="http://schemas.microsoft.com/office/drawing/2016/5/10/chartex" xmlns:cx5="http://schemas.microsoft.com/office/drawing/2016/5/11/chartex" xmlns:cx6="http://schemas.microsoft.com/office/drawing/2016/5/12/chartex" xmlns:cx7="http://schemas.microsoft.com/office/drawing/2016/5/13/chartex" xmlns:cx8="http://schemas.microsoft.com/office/drawing/2016/5/14/chartex" xmlns:mc="http://schemas.openxmlformats.org/markup-compatibility/2006" xmlns:aink="http://schemas.microsoft.com/office/drawing/2016/ink" xmlns:am3d="http://schemas.microsoft.com/office/drawing/2017/model3d" xmlns:o="urn:schemas-microsoft-com:office:office" xmlns:oel="http://schemas.microsoft.com/office/2019/extlst" xmlns:r="http://schemas.openxmlformats.org/officeDocument/2006/relationships" xmlns:m="http://schemas.openxmlformats.org/officeDocument/2006/math" xmlns:v="urn:schemas-microsoft-com:vml" xmlns:wp14="http://schemas.microsoft.com/office/word/2010/wordprocessingDrawing" xmlns:wp="http://schemas.openxmlformats.org/drawingml/2006/wordprocessingDrawing" xmlns:w10="urn:schemas-microsoft-com:office:word" xmlns:w="http://schemas.openxmlformats.org/wordprocessingml/2006/main" xmlns:w14="http://schemas.microsoft.com/office/word/2010/wordml" xmlns:w15="http://schemas.microsoft.com/office/word/2012/wordml" xmlns:w16cex="http://schemas.microsoft.com/office/word/2018/wordml/cex" xmlns:w16cid="http://schemas.microsoft.com/office/word/2016/wordml/cid" xmlns:w16="http://schemas.microsoft.com/office/word/2018/wordml" xmlns:w16sdtdh="http://schemas.microsoft.com/office/word/2020/wordml/sdtdatahash" xmlns:w16se="http://schemas.microsoft.com/office/word/2015/wordml/symex" xmlns:wpg="http://schemas.microsoft.com/office/word/2010/wordprocessingGroup" xmlns:wpi="http://schemas.microsoft.com/office/word/2010/wordprocessingInk" xmlns:wne="http://schemas.microsoft.com/office/word/2006/wordml" xmlns:wps="http://schemas.microsoft.com/office/word/2010/wordprocessingShape" mc:Ignorable="w14 w15 w16se w16cid w16 w16cex w16sdtdh wp14">
   <w:p>
     <w:pPr>
       <w:pStyle w:val="Footer"/>
@@ -4885,7 +4883,7 @@
 </file>
 
 <file path=word/footnotes.xml><?xml version="1.0" encoding="utf-8"?>
-<w:footnotes xmlns:wpc="http://schemas.microsoft.com/office/word/2010/wordprocessingCanvas" xmlns:mc="http://schemas.openxmlformats.org/markup-compatibility/2006" xmlns:o="urn:schemas-microsoft-com:office:office" xmlns:r="http://schemas.openxmlformats.org/officeDocument/2006/relationships" xmlns:m="http://schemas.openxmlformats.org/officeDocument/2006/math" xmlns:v="urn:schemas-microsoft-com:vml" xmlns:wp14="http://schemas.microsoft.com/office/word/2010/wordprocessingDrawing" xmlns:wp="http://schemas.openxmlformats.org/drawingml/2006/wordprocessingDrawing" xmlns:w10="urn:schemas-microsoft-com:office:word" xmlns:w="http://schemas.openxmlformats.org/wordprocessingml/2006/main" xmlns:w14="http://schemas.microsoft.com/office/word/2010/wordml" xmlns:wpg="http://schemas.microsoft.com/office/word/2010/wordprocessingGroup" xmlns:wpi="http://schemas.microsoft.com/office/word/2010/wordprocessingInk" xmlns:wne="http://schemas.microsoft.com/office/word/2006/wordml" xmlns:wps="http://schemas.microsoft.com/office/word/2010/wordprocessingShape" mc:Ignorable="w14 wp14">
+<w:footnotes xmlns:wpc="http://schemas.microsoft.com/office/word/2010/wordprocessingCanvas" xmlns:cx="http://schemas.microsoft.com/office/drawing/2014/chartex" xmlns:cx1="http://schemas.microsoft.com/office/drawing/2015/9/8/chartex" xmlns:cx2="http://schemas.microsoft.com/office/drawing/2015/10/21/chartex" xmlns:cx3="http://schemas.microsoft.com/office/drawing/2016/5/9/chartex" xmlns:cx4="http://schemas.microsoft.com/office/drawing/2016/5/10/chartex" xmlns:cx5="http://schemas.microsoft.com/office/drawing/2016/5/11/chartex" xmlns:cx6="http://schemas.microsoft.com/office/drawing/2016/5/12/chartex" xmlns:cx7="http://schemas.microsoft.com/office/drawing/2016/5/13/chartex" xmlns:cx8="http://schemas.microsoft.com/office/drawing/2016/5/14/chartex" xmlns:mc="http://schemas.openxmlformats.org/markup-compatibility/2006" xmlns:aink="http://schemas.microsoft.com/office/drawing/2016/ink" xmlns:am3d="http://schemas.microsoft.com/office/drawing/2017/model3d" xmlns:o="urn:schemas-microsoft-com:office:office" xmlns:oel="http://schemas.microsoft.com/office/2019/extlst" xmlns:r="http://schemas.openxmlformats.org/officeDocument/2006/relationships" xmlns:m="http://schemas.openxmlformats.org/officeDocument/2006/math" xmlns:v="urn:schemas-microsoft-com:vml" xmlns:wp14="http://schemas.microsoft.com/office/word/2010/wordprocessingDrawing" xmlns:wp="http://schemas.openxmlformats.org/drawingml/2006/wordprocessingDrawing" xmlns:w10="urn:schemas-microsoft-com:office:word" xmlns:w="http://schemas.openxmlformats.org/wordprocessingml/2006/main" xmlns:w14="http://schemas.microsoft.com/office/word/2010/wordml" xmlns:w15="http://schemas.microsoft.com/office/word/2012/wordml" xmlns:w16cex="http://schemas.microsoft.com/office/word/2018/wordml/cex" xmlns:w16cid="http://schemas.microsoft.com/office/word/2016/wordml/cid" xmlns:w16="http://schemas.microsoft.com/office/word/2018/wordml" xmlns:w16sdtdh="http://schemas.microsoft.com/office/word/2020/wordml/sdtdatahash" xmlns:w16se="http://schemas.microsoft.com/office/word/2015/wordml/symex" xmlns:wpg="http://schemas.microsoft.com/office/word/2010/wordprocessingGroup" xmlns:wpi="http://schemas.microsoft.com/office/word/2010/wordprocessingInk" xmlns:wne="http://schemas.microsoft.com/office/word/2006/wordml" xmlns:wps="http://schemas.microsoft.com/office/word/2010/wordprocessingShape" mc:Ignorable="w14 w15 w16se w16cid w16 w16cex w16sdtdh wp14">
   <w:footnote w:type="separator" w:id="-1">
     <w:p>
       <w:r>
@@ -4904,7 +4902,7 @@
 </file>
 
 <file path=word/header1.xml><?xml version="1.0" encoding="utf-8"?>
-<w:hdr xmlns:wpc="http://schemas.microsoft.com/office/word/2010/wordprocessingCanvas" xmlns:mc="http://schemas.openxmlformats.org/markup-compatibility/2006" xmlns:o="urn:schemas-microsoft-com:office:office" xmlns:r="http://schemas.openxmlformats.org/officeDocument/2006/relationships" xmlns:m="http://schemas.openxmlformats.org/officeDocument/2006/math" xmlns:v="urn:schemas-microsoft-com:vml" xmlns:wp14="http://schemas.microsoft.com/office/word/2010/wordprocessingDrawing" xmlns:wp="http://schemas.openxmlformats.org/drawingml/2006/wordprocessingDrawing" xmlns:w10="urn:schemas-microsoft-com:office:word" xmlns:w="http://schemas.openxmlformats.org/wordprocessingml/2006/main" xmlns:w14="http://schemas.microsoft.com/office/word/2010/wordml" xmlns:wpg="http://schemas.microsoft.com/office/word/2010/wordprocessingGroup" xmlns:wpi="http://schemas.microsoft.com/office/word/2010/wordprocessingInk" xmlns:wne="http://schemas.microsoft.com/office/word/2006/wordml" xmlns:wps="http://schemas.microsoft.com/office/word/2010/wordprocessingShape" mc:Ignorable="w14 wp14">
+<w:hdr xmlns:wpc="http://schemas.microsoft.com/office/word/2010/wordprocessingCanvas" xmlns:cx="http://schemas.microsoft.com/office/drawing/2014/chartex" xmlns:cx1="http://schemas.microsoft.com/office/drawing/2015/9/8/chartex" xmlns:cx2="http://schemas.microsoft.com/office/drawing/2015/10/21/chartex" xmlns:cx3="http://schemas.microsoft.com/office/drawing/2016/5/9/chartex" xmlns:cx4="http://schemas.microsoft.com/office/drawing/2016/5/10/chartex" xmlns:cx5="http://schemas.microsoft.com/office/drawing/2016/5/11/chartex" xmlns:cx6="http://schemas.microsoft.com/office/drawing/2016/5/12/chartex" xmlns:cx7="http://schemas.microsoft.com/office/drawing/2016/5/13/chartex" xmlns:cx8="http://schemas.microsoft.com/office/drawing/2016/5/14/chartex" xmlns:mc="http://schemas.openxmlformats.org/markup-compatibility/2006" xmlns:aink="http://schemas.microsoft.com/office/drawing/2016/ink" xmlns:am3d="http://schemas.microsoft.com/office/drawing/2017/model3d" xmlns:o="urn:schemas-microsoft-com:office:office" xmlns:oel="http://schemas.microsoft.com/office/2019/extlst" xmlns:r="http://schemas.openxmlformats.org/officeDocument/2006/relationships" xmlns:m="http://schemas.openxmlformats.org/officeDocument/2006/math" xmlns:v="urn:schemas-microsoft-com:vml" xmlns:wp14="http://schemas.microsoft.com/office/word/2010/wordprocessingDrawing" xmlns:wp="http://schemas.openxmlformats.org/drawingml/2006/wordprocessingDrawing" xmlns:w10="urn:schemas-microsoft-com:office:word" xmlns:w="http://schemas.openxmlformats.org/wordprocessingml/2006/main" xmlns:w14="http://schemas.microsoft.com/office/word/2010/wordml" xmlns:w15="http://schemas.microsoft.com/office/word/2012/wordml" xmlns:w16cex="http://schemas.microsoft.com/office/word/2018/wordml/cex" xmlns:w16cid="http://schemas.microsoft.com/office/word/2016/wordml/cid" xmlns:w16="http://schemas.microsoft.com/office/word/2018/wordml" xmlns:w16sdtdh="http://schemas.microsoft.com/office/word/2020/wordml/sdtdatahash" xmlns:w16se="http://schemas.microsoft.com/office/word/2015/wordml/symex" xmlns:wpg="http://schemas.microsoft.com/office/word/2010/wordprocessingGroup" xmlns:wpi="http://schemas.microsoft.com/office/word/2010/wordprocessingInk" xmlns:wne="http://schemas.microsoft.com/office/word/2006/wordml" xmlns:wps="http://schemas.microsoft.com/office/word/2010/wordprocessingShape" mc:Ignorable="w14 w15 w16se w16cid w16 w16cex w16sdtdh wp14">
   <w:p>
     <w:pPr>
       <w:pStyle w:val="Title"/>
@@ -5022,7 +5020,7 @@
 </file>
 
 <file path=word/header2.xml><?xml version="1.0" encoding="utf-8"?>
-<w:hdr xmlns:wpc="http://schemas.microsoft.com/office/word/2010/wordprocessingCanvas" xmlns:mc="http://schemas.openxmlformats.org/markup-compatibility/2006" xmlns:o="urn:schemas-microsoft-com:office:office" xmlns:r="http://schemas.openxmlformats.org/officeDocument/2006/relationships" xmlns:m="http://schemas.openxmlformats.org/officeDocument/2006/math" xmlns:v="urn:schemas-microsoft-com:vml" xmlns:wp14="http://schemas.microsoft.com/office/word/2010/wordprocessingDrawing" xmlns:wp="http://schemas.openxmlformats.org/drawingml/2006/wordprocessingDrawing" xmlns:w10="urn:schemas-microsoft-com:office:word" xmlns:w="http://schemas.openxmlformats.org/wordprocessingml/2006/main" xmlns:w14="http://schemas.microsoft.com/office/word/2010/wordml" xmlns:wpg="http://schemas.microsoft.com/office/word/2010/wordprocessingGroup" xmlns:wpi="http://schemas.microsoft.com/office/word/2010/wordprocessingInk" xmlns:wne="http://schemas.microsoft.com/office/word/2006/wordml" xmlns:wps="http://schemas.microsoft.com/office/word/2010/wordprocessingShape" mc:Ignorable="w14 wp14">
+<w:hdr xmlns:wpc="http://schemas.microsoft.com/office/word/2010/wordprocessingCanvas" xmlns:cx="http://schemas.microsoft.com/office/drawing/2014/chartex" xmlns:cx1="http://schemas.microsoft.com/office/drawing/2015/9/8/chartex" xmlns:cx2="http://schemas.microsoft.com/office/drawing/2015/10/21/chartex" xmlns:cx3="http://schemas.microsoft.com/office/drawing/2016/5/9/chartex" xmlns:cx4="http://schemas.microsoft.com/office/drawing/2016/5/10/chartex" xmlns:cx5="http://schemas.microsoft.com/office/drawing/2016/5/11/chartex" xmlns:cx6="http://schemas.microsoft.com/office/drawing/2016/5/12/chartex" xmlns:cx7="http://schemas.microsoft.com/office/drawing/2016/5/13/chartex" xmlns:cx8="http://schemas.microsoft.com/office/drawing/2016/5/14/chartex" xmlns:mc="http://schemas.openxmlformats.org/markup-compatibility/2006" xmlns:aink="http://schemas.microsoft.com/office/drawing/2016/ink" xmlns:am3d="http://schemas.microsoft.com/office/drawing/2017/model3d" xmlns:o="urn:schemas-microsoft-com:office:office" xmlns:oel="http://schemas.microsoft.com/office/2019/extlst" xmlns:r="http://schemas.openxmlformats.org/officeDocument/2006/relationships" xmlns:m="http://schemas.openxmlformats.org/officeDocument/2006/math" xmlns:v="urn:schemas-microsoft-com:vml" xmlns:wp14="http://schemas.microsoft.com/office/word/2010/wordprocessingDrawing" xmlns:wp="http://schemas.openxmlformats.org/drawingml/2006/wordprocessingDrawing" xmlns:w10="urn:schemas-microsoft-com:office:word" xmlns:w="http://schemas.openxmlformats.org/wordprocessingml/2006/main" xmlns:w14="http://schemas.microsoft.com/office/word/2010/wordml" xmlns:w15="http://schemas.microsoft.com/office/word/2012/wordml" xmlns:w16cex="http://schemas.microsoft.com/office/word/2018/wordml/cex" xmlns:w16cid="http://schemas.microsoft.com/office/word/2016/wordml/cid" xmlns:w16="http://schemas.microsoft.com/office/word/2018/wordml" xmlns:w16sdtdh="http://schemas.microsoft.com/office/word/2020/wordml/sdtdatahash" xmlns:w16se="http://schemas.microsoft.com/office/word/2015/wordml/symex" xmlns:wpg="http://schemas.microsoft.com/office/word/2010/wordprocessingGroup" xmlns:wpi="http://schemas.microsoft.com/office/word/2010/wordprocessingInk" xmlns:wne="http://schemas.microsoft.com/office/word/2006/wordml" xmlns:wps="http://schemas.microsoft.com/office/word/2010/wordprocessingShape" mc:Ignorable="w14 w15 w16se w16cid w16 w16cex w16sdtdh wp14">
   <w:p>
     <w:pPr>
       <w:pStyle w:val="Title"/>
@@ -5141,8 +5139,8 @@
 </file>
 
 <file path=word/numbering.xml><?xml version="1.0" encoding="utf-8"?>
-<w:numbering xmlns:wpc="http://schemas.microsoft.com/office/word/2010/wordprocessingCanvas" xmlns:mc="http://schemas.openxmlformats.org/markup-compatibility/2006" xmlns:o="urn:schemas-microsoft-com:office:office" xmlns:r="http://schemas.openxmlformats.org/officeDocument/2006/relationships" xmlns:m="http://schemas.openxmlformats.org/officeDocument/2006/math" xmlns:v="urn:schemas-microsoft-com:vml" xmlns:wp14="http://schemas.microsoft.com/office/word/2010/wordprocessingDrawing" xmlns:wp="http://schemas.openxmlformats.org/drawingml/2006/wordprocessingDrawing" xmlns:w10="urn:schemas-microsoft-com:office:word" xmlns:w="http://schemas.openxmlformats.org/wordprocessingml/2006/main" xmlns:w14="http://schemas.microsoft.com/office/word/2010/wordml" xmlns:wpg="http://schemas.microsoft.com/office/word/2010/wordprocessingGroup" xmlns:wpi="http://schemas.microsoft.com/office/word/2010/wordprocessingInk" xmlns:wne="http://schemas.microsoft.com/office/word/2006/wordml" xmlns:wps="http://schemas.microsoft.com/office/word/2010/wordprocessingShape" mc:Ignorable="w14 wp14">
-  <w:abstractNum w:abstractNumId="0">
+<w:numbering xmlns:wpc="http://schemas.microsoft.com/office/word/2010/wordprocessingCanvas" xmlns:cx="http://schemas.microsoft.com/office/drawing/2014/chartex" xmlns:cx1="http://schemas.microsoft.com/office/drawing/2015/9/8/chartex" xmlns:cx2="http://schemas.microsoft.com/office/drawing/2015/10/21/chartex" xmlns:cx3="http://schemas.microsoft.com/office/drawing/2016/5/9/chartex" xmlns:cx4="http://schemas.microsoft.com/office/drawing/2016/5/10/chartex" xmlns:cx5="http://schemas.microsoft.com/office/drawing/2016/5/11/chartex" xmlns:cx6="http://schemas.microsoft.com/office/drawing/2016/5/12/chartex" xmlns:cx7="http://schemas.microsoft.com/office/drawing/2016/5/13/chartex" xmlns:cx8="http://schemas.microsoft.com/office/drawing/2016/5/14/chartex" xmlns:mc="http://schemas.openxmlformats.org/markup-compatibility/2006" xmlns:aink="http://schemas.microsoft.com/office/drawing/2016/ink" xmlns:am3d="http://schemas.microsoft.com/office/drawing/2017/model3d" xmlns:o="urn:schemas-microsoft-com:office:office" xmlns:oel="http://schemas.microsoft.com/office/2019/extlst" xmlns:r="http://schemas.openxmlformats.org/officeDocument/2006/relationships" xmlns:m="http://schemas.openxmlformats.org/officeDocument/2006/math" xmlns:v="urn:schemas-microsoft-com:vml" xmlns:wp14="http://schemas.microsoft.com/office/word/2010/wordprocessingDrawing" xmlns:wp="http://schemas.openxmlformats.org/drawingml/2006/wordprocessingDrawing" xmlns:w10="urn:schemas-microsoft-com:office:word" xmlns:w="http://schemas.openxmlformats.org/wordprocessingml/2006/main" xmlns:w14="http://schemas.microsoft.com/office/word/2010/wordml" xmlns:w15="http://schemas.microsoft.com/office/word/2012/wordml" xmlns:w16cex="http://schemas.microsoft.com/office/word/2018/wordml/cex" xmlns:w16cid="http://schemas.microsoft.com/office/word/2016/wordml/cid" xmlns:w16="http://schemas.microsoft.com/office/word/2018/wordml" xmlns:w16sdtdh="http://schemas.microsoft.com/office/word/2020/wordml/sdtdatahash" xmlns:w16se="http://schemas.microsoft.com/office/word/2015/wordml/symex" xmlns:wpg="http://schemas.microsoft.com/office/word/2010/wordprocessingGroup" xmlns:wpi="http://schemas.microsoft.com/office/word/2010/wordprocessingInk" xmlns:wne="http://schemas.microsoft.com/office/word/2006/wordml" xmlns:wps="http://schemas.microsoft.com/office/word/2010/wordprocessingShape" mc:Ignorable="w14 w15 w16se w16cid w16 w16cex w16sdtdh wp14">
+  <w:abstractNum w:abstractNumId="0" w15:restartNumberingAfterBreak="0">
     <w:nsid w:val="05680BE6"/>
     <w:multiLevelType w:val="hybridMultilevel"/>
     <w:tmpl w:val="14D8F39C"/>
@@ -5255,7 +5253,7 @@
       </w:rPr>
     </w:lvl>
   </w:abstractNum>
-  <w:abstractNum w:abstractNumId="1">
+  <w:abstractNum w:abstractNumId="1" w15:restartNumberingAfterBreak="0">
     <w:nsid w:val="0937377C"/>
     <w:multiLevelType w:val="hybridMultilevel"/>
     <w:tmpl w:val="784C6C08"/>
@@ -5368,7 +5366,7 @@
       </w:rPr>
     </w:lvl>
   </w:abstractNum>
-  <w:abstractNum w:abstractNumId="2">
+  <w:abstractNum w:abstractNumId="2" w15:restartNumberingAfterBreak="0">
     <w:nsid w:val="181933D7"/>
     <w:multiLevelType w:val="hybridMultilevel"/>
     <w:tmpl w:val="0D08444E"/>
@@ -5480,7 +5478,7 @@
       </w:rPr>
     </w:lvl>
   </w:abstractNum>
-  <w:abstractNum w:abstractNumId="3">
+  <w:abstractNum w:abstractNumId="3" w15:restartNumberingAfterBreak="0">
     <w:nsid w:val="1E5B3907"/>
     <w:multiLevelType w:val="hybridMultilevel"/>
     <w:tmpl w:val="25661E14"/>
@@ -5593,7 +5591,7 @@
       </w:rPr>
     </w:lvl>
   </w:abstractNum>
-  <w:abstractNum w:abstractNumId="4">
+  <w:abstractNum w:abstractNumId="4" w15:restartNumberingAfterBreak="0">
     <w:nsid w:val="1FE429C0"/>
     <w:multiLevelType w:val="hybridMultilevel"/>
     <w:tmpl w:val="70CA76EA"/>
@@ -5706,7 +5704,7 @@
       </w:rPr>
     </w:lvl>
   </w:abstractNum>
-  <w:abstractNum w:abstractNumId="5">
+  <w:abstractNum w:abstractNumId="5" w15:restartNumberingAfterBreak="0">
     <w:nsid w:val="28644851"/>
     <w:multiLevelType w:val="hybridMultilevel"/>
     <w:tmpl w:val="C4A44BDC"/>
@@ -5796,7 +5794,7 @@
       </w:pPr>
     </w:lvl>
   </w:abstractNum>
-  <w:abstractNum w:abstractNumId="6">
+  <w:abstractNum w:abstractNumId="6" w15:restartNumberingAfterBreak="0">
     <w:nsid w:val="2C2E157F"/>
     <w:multiLevelType w:val="hybridMultilevel"/>
     <w:tmpl w:val="7C44D160"/>
@@ -5909,7 +5907,7 @@
       </w:rPr>
     </w:lvl>
   </w:abstractNum>
-  <w:abstractNum w:abstractNumId="7">
+  <w:abstractNum w:abstractNumId="7" w15:restartNumberingAfterBreak="0">
     <w:nsid w:val="366C038F"/>
     <w:multiLevelType w:val="hybridMultilevel"/>
     <w:tmpl w:val="BE8A5ABA"/>
@@ -6022,7 +6020,7 @@
       </w:rPr>
     </w:lvl>
   </w:abstractNum>
-  <w:abstractNum w:abstractNumId="8">
+  <w:abstractNum w:abstractNumId="8" w15:restartNumberingAfterBreak="0">
     <w:nsid w:val="38F42222"/>
     <w:multiLevelType w:val="hybridMultilevel"/>
     <w:tmpl w:val="44D29146"/>
@@ -6134,7 +6132,7 @@
       </w:rPr>
     </w:lvl>
   </w:abstractNum>
-  <w:abstractNum w:abstractNumId="9">
+  <w:abstractNum w:abstractNumId="9" w15:restartNumberingAfterBreak="0">
     <w:nsid w:val="39424980"/>
     <w:multiLevelType w:val="hybridMultilevel"/>
     <w:tmpl w:val="EF3457EA"/>
@@ -6247,7 +6245,7 @@
       </w:rPr>
     </w:lvl>
   </w:abstractNum>
-  <w:abstractNum w:abstractNumId="10">
+  <w:abstractNum w:abstractNumId="10" w15:restartNumberingAfterBreak="0">
     <w:nsid w:val="43892696"/>
     <w:multiLevelType w:val="hybridMultilevel"/>
     <w:tmpl w:val="F68AC98E"/>
@@ -6360,7 +6358,7 @@
       </w:rPr>
     </w:lvl>
   </w:abstractNum>
-  <w:abstractNum w:abstractNumId="11">
+  <w:abstractNum w:abstractNumId="11" w15:restartNumberingAfterBreak="0">
     <w:nsid w:val="53D02318"/>
     <w:multiLevelType w:val="hybridMultilevel"/>
     <w:tmpl w:val="0BE46C74"/>
@@ -6473,7 +6471,7 @@
       </w:rPr>
     </w:lvl>
   </w:abstractNum>
-  <w:abstractNum w:abstractNumId="12">
+  <w:abstractNum w:abstractNumId="12" w15:restartNumberingAfterBreak="0">
     <w:nsid w:val="590A2B77"/>
     <w:multiLevelType w:val="hybridMultilevel"/>
     <w:tmpl w:val="482C0CAE"/>
@@ -6586,7 +6584,7 @@
       </w:rPr>
     </w:lvl>
   </w:abstractNum>
-  <w:abstractNum w:abstractNumId="13">
+  <w:abstractNum w:abstractNumId="13" w15:restartNumberingAfterBreak="0">
     <w:nsid w:val="67FE36A9"/>
     <w:multiLevelType w:val="hybridMultilevel"/>
     <w:tmpl w:val="74C06A52"/>
@@ -6676,7 +6674,7 @@
       </w:pPr>
     </w:lvl>
   </w:abstractNum>
-  <w:abstractNum w:abstractNumId="14">
+  <w:abstractNum w:abstractNumId="14" w15:restartNumberingAfterBreak="0">
     <w:nsid w:val="6E557EB5"/>
     <w:multiLevelType w:val="hybridMultilevel"/>
     <w:tmpl w:val="97ECAABE"/>
@@ -6789,7 +6787,7 @@
       </w:rPr>
     </w:lvl>
   </w:abstractNum>
-  <w:abstractNum w:abstractNumId="15">
+  <w:abstractNum w:abstractNumId="15" w15:restartNumberingAfterBreak="0">
     <w:nsid w:val="710A59E9"/>
     <w:multiLevelType w:val="hybridMultilevel"/>
     <w:tmpl w:val="7ABE5A64"/>
@@ -6904,7 +6902,7 @@
       </w:rPr>
     </w:lvl>
   </w:abstractNum>
-  <w:abstractNum w:abstractNumId="16">
+  <w:abstractNum w:abstractNumId="16" w15:restartNumberingAfterBreak="0">
     <w:nsid w:val="71452F12"/>
     <w:multiLevelType w:val="hybridMultilevel"/>
     <w:tmpl w:val="21726598"/>
@@ -7017,7 +7015,7 @@
       </w:rPr>
     </w:lvl>
   </w:abstractNum>
-  <w:abstractNum w:abstractNumId="17">
+  <w:abstractNum w:abstractNumId="17" w15:restartNumberingAfterBreak="0">
     <w:nsid w:val="72FE41C4"/>
     <w:multiLevelType w:val="hybridMultilevel"/>
     <w:tmpl w:val="4D4A6BB0"/>
@@ -7106,7 +7104,7 @@
       </w:pPr>
     </w:lvl>
   </w:abstractNum>
-  <w:abstractNum w:abstractNumId="18">
+  <w:abstractNum w:abstractNumId="18" w15:restartNumberingAfterBreak="0">
     <w:nsid w:val="7B8562AE"/>
     <w:multiLevelType w:val="hybridMultilevel"/>
     <w:tmpl w:val="CEC8599A"/>
@@ -7221,7 +7219,7 @@
       </w:rPr>
     </w:lvl>
   </w:abstractNum>
-  <w:abstractNum w:abstractNumId="19">
+  <w:abstractNum w:abstractNumId="19" w15:restartNumberingAfterBreak="0">
     <w:nsid w:val="7BCC1D92"/>
     <w:multiLevelType w:val="hybridMultilevel"/>
     <w:tmpl w:val="68223998"/>
@@ -7334,7 +7332,7 @@
       </w:rPr>
     </w:lvl>
   </w:abstractNum>
-  <w:abstractNum w:abstractNumId="20">
+  <w:abstractNum w:abstractNumId="20" w15:restartNumberingAfterBreak="0">
     <w:nsid w:val="7D920E27"/>
     <w:multiLevelType w:val="hybridMultilevel"/>
     <w:tmpl w:val="70CA76EA"/>
@@ -7447,74 +7445,74 @@
       </w:rPr>
     </w:lvl>
   </w:abstractNum>
-  <w:num w:numId="1">
+  <w:num w:numId="1" w16cid:durableId="1810711344">
     <w:abstractNumId w:val="12"/>
   </w:num>
-  <w:num w:numId="2">
+  <w:num w:numId="2" w16cid:durableId="1515074060">
     <w:abstractNumId w:val="10"/>
   </w:num>
-  <w:num w:numId="3">
+  <w:num w:numId="3" w16cid:durableId="1774324143">
     <w:abstractNumId w:val="0"/>
   </w:num>
-  <w:num w:numId="4">
+  <w:num w:numId="4" w16cid:durableId="1009601286">
     <w:abstractNumId w:val="9"/>
   </w:num>
-  <w:num w:numId="5">
+  <w:num w:numId="5" w16cid:durableId="1619332521">
     <w:abstractNumId w:val="11"/>
   </w:num>
-  <w:num w:numId="6">
+  <w:num w:numId="6" w16cid:durableId="1675718968">
     <w:abstractNumId w:val="4"/>
   </w:num>
-  <w:num w:numId="7">
+  <w:num w:numId="7" w16cid:durableId="630476251">
     <w:abstractNumId w:val="2"/>
   </w:num>
-  <w:num w:numId="8">
+  <w:num w:numId="8" w16cid:durableId="343746213">
     <w:abstractNumId w:val="19"/>
   </w:num>
-  <w:num w:numId="9">
+  <w:num w:numId="9" w16cid:durableId="1111707878">
     <w:abstractNumId w:val="8"/>
   </w:num>
-  <w:num w:numId="10">
+  <w:num w:numId="10" w16cid:durableId="644896098">
     <w:abstractNumId w:val="7"/>
   </w:num>
-  <w:num w:numId="11">
+  <w:num w:numId="11" w16cid:durableId="213859148">
     <w:abstractNumId w:val="6"/>
   </w:num>
-  <w:num w:numId="12">
+  <w:num w:numId="12" w16cid:durableId="225576588">
     <w:abstractNumId w:val="14"/>
   </w:num>
-  <w:num w:numId="13">
+  <w:num w:numId="13" w16cid:durableId="1266964183">
     <w:abstractNumId w:val="20"/>
   </w:num>
-  <w:num w:numId="14">
+  <w:num w:numId="14" w16cid:durableId="1020427029">
     <w:abstractNumId w:val="17"/>
   </w:num>
-  <w:num w:numId="15">
+  <w:num w:numId="15" w16cid:durableId="1552040952">
     <w:abstractNumId w:val="16"/>
   </w:num>
-  <w:num w:numId="16">
+  <w:num w:numId="16" w16cid:durableId="1982686597">
     <w:abstractNumId w:val="1"/>
   </w:num>
-  <w:num w:numId="17">
+  <w:num w:numId="17" w16cid:durableId="297996342">
     <w:abstractNumId w:val="3"/>
   </w:num>
-  <w:num w:numId="18">
+  <w:num w:numId="18" w16cid:durableId="293871859">
     <w:abstractNumId w:val="13"/>
   </w:num>
-  <w:num w:numId="19">
+  <w:num w:numId="19" w16cid:durableId="1423917516">
     <w:abstractNumId w:val="5"/>
   </w:num>
-  <w:num w:numId="20">
+  <w:num w:numId="20" w16cid:durableId="174000530">
     <w:abstractNumId w:val="15"/>
   </w:num>
-  <w:num w:numId="21">
+  <w:num w:numId="21" w16cid:durableId="1255866882">
     <w:abstractNumId w:val="18"/>
   </w:num>
 </w:numbering>
 </file>
 
 <file path=word/styles.xml><?xml version="1.0" encoding="utf-8"?>
-<w:styles xmlns:mc="http://schemas.openxmlformats.org/markup-compatibility/2006" xmlns:r="http://schemas.openxmlformats.org/officeDocument/2006/relationships" xmlns:w="http://schemas.openxmlformats.org/wordprocessingml/2006/main" xmlns:w14="http://schemas.microsoft.com/office/word/2010/wordml" mc:Ignorable="w14">
+<w:styles xmlns:mc="http://schemas.openxmlformats.org/markup-compatibility/2006" xmlns:r="http://schemas.openxmlformats.org/officeDocument/2006/relationships" xmlns:w="http://schemas.openxmlformats.org/wordprocessingml/2006/main" xmlns:w14="http://schemas.microsoft.com/office/word/2010/wordml" xmlns:w15="http://schemas.microsoft.com/office/word/2012/wordml" xmlns:w16cex="http://schemas.microsoft.com/office/word/2018/wordml/cex" xmlns:w16cid="http://schemas.microsoft.com/office/word/2016/wordml/cid" xmlns:w16="http://schemas.microsoft.com/office/word/2018/wordml" xmlns:w16sdtdh="http://schemas.microsoft.com/office/word/2020/wordml/sdtdatahash" xmlns:w16se="http://schemas.microsoft.com/office/word/2015/wordml/symex" mc:Ignorable="w14 w15 w16se w16cid w16 w16cex w16sdtdh">
   <w:docDefaults>
     <w:rPrDefault>
       <w:rPr>
@@ -7530,144 +7528,383 @@
       </w:pPr>
     </w:pPrDefault>
   </w:docDefaults>
-  <w:latentStyles w:defLockedState="0" w:defUIPriority="99" w:defSemiHidden="1" w:defUnhideWhenUsed="1" w:defQFormat="0" w:count="267">
-    <w:lsdException w:name="Normal" w:semiHidden="0" w:uiPriority="0" w:unhideWhenUsed="0" w:qFormat="1"/>
-    <w:lsdException w:name="heading 1" w:semiHidden="0" w:uiPriority="9" w:unhideWhenUsed="0" w:qFormat="1"/>
-    <w:lsdException w:name="heading 2" w:uiPriority="9" w:qFormat="1"/>
-    <w:lsdException w:name="heading 3" w:uiPriority="9" w:qFormat="1"/>
-    <w:lsdException w:name="heading 4" w:uiPriority="9" w:qFormat="1"/>
-    <w:lsdException w:name="heading 5" w:uiPriority="9" w:qFormat="1"/>
-    <w:lsdException w:name="heading 6" w:uiPriority="9" w:qFormat="1"/>
-    <w:lsdException w:name="heading 7" w:uiPriority="9" w:qFormat="1"/>
-    <w:lsdException w:name="heading 8" w:uiPriority="9" w:qFormat="1"/>
-    <w:lsdException w:name="heading 9" w:uiPriority="9" w:qFormat="1"/>
-    <w:lsdException w:name="toc 1" w:uiPriority="39"/>
-    <w:lsdException w:name="toc 2" w:uiPriority="39"/>
-    <w:lsdException w:name="toc 3" w:uiPriority="39"/>
-    <w:lsdException w:name="toc 4" w:uiPriority="39"/>
-    <w:lsdException w:name="toc 5" w:uiPriority="39"/>
-    <w:lsdException w:name="toc 6" w:uiPriority="39"/>
-    <w:lsdException w:name="toc 7" w:uiPriority="39"/>
-    <w:lsdException w:name="toc 8" w:uiPriority="39"/>
-    <w:lsdException w:name="toc 9" w:uiPriority="39"/>
-    <w:lsdException w:name="caption" w:uiPriority="35" w:qFormat="1"/>
-    <w:lsdException w:name="Title" w:semiHidden="0" w:uiPriority="10" w:unhideWhenUsed="0" w:qFormat="1"/>
-    <w:lsdException w:name="Default Paragraph Font" w:uiPriority="1"/>
-    <w:lsdException w:name="Subtitle" w:semiHidden="0" w:uiPriority="11" w:unhideWhenUsed="0" w:qFormat="1"/>
-    <w:lsdException w:name="Strong" w:semiHidden="0" w:uiPriority="22" w:unhideWhenUsed="0" w:qFormat="1"/>
-    <w:lsdException w:name="Emphasis" w:semiHidden="0" w:uiPriority="20" w:unhideWhenUsed="0" w:qFormat="1"/>
-    <w:lsdException w:name="Table Grid" w:semiHidden="0" w:uiPriority="39" w:unhideWhenUsed="0"/>
-    <w:lsdException w:name="Placeholder Text" w:unhideWhenUsed="0"/>
-    <w:lsdException w:name="No Spacing" w:semiHidden="0" w:uiPriority="1" w:unhideWhenUsed="0" w:qFormat="1"/>
-    <w:lsdException w:name="Light Shading" w:semiHidden="0" w:uiPriority="60" w:unhideWhenUsed="0"/>
-    <w:lsdException w:name="Light List" w:semiHidden="0" w:uiPriority="61" w:unhideWhenUsed="0"/>
-    <w:lsdException w:name="Light Grid" w:semiHidden="0" w:uiPriority="62" w:unhideWhenUsed="0"/>
-    <w:lsdException w:name="Medium Shading 1" w:semiHidden="0" w:uiPriority="63" w:unhideWhenUsed="0"/>
-    <w:lsdException w:name="Medium Shading 2" w:semiHidden="0" w:uiPriority="64" w:unhideWhenUsed="0"/>
-    <w:lsdException w:name="Medium List 1" w:semiHidden="0" w:uiPriority="65" w:unhideWhenUsed="0"/>
-    <w:lsdException w:name="Medium List 2" w:semiHidden="0" w:uiPriority="66" w:unhideWhenUsed="0"/>
-    <w:lsdException w:name="Medium Grid 1" w:semiHidden="0" w:uiPriority="67" w:unhideWhenUsed="0"/>
-    <w:lsdException w:name="Medium Grid 2" w:semiHidden="0" w:uiPriority="68" w:unhideWhenUsed="0"/>
-    <w:lsdException w:name="Medium Grid 3" w:semiHidden="0" w:uiPriority="69" w:unhideWhenUsed="0"/>
-    <w:lsdException w:name="Dark List" w:semiHidden="0" w:uiPriority="70" w:unhideWhenUsed="0"/>
-    <w:lsdException w:name="Colorful Shading" w:semiHidden="0" w:uiPriority="71" w:unhideWhenUsed="0"/>
-    <w:lsdException w:name="Colorful List" w:semiHidden="0" w:uiPriority="72" w:unhideWhenUsed="0"/>
-    <w:lsdException w:name="Colorful Grid" w:semiHidden="0" w:uiPriority="73" w:unhideWhenUsed="0"/>
-    <w:lsdException w:name="Light Shading Accent 1" w:semiHidden="0" w:uiPriority="60" w:unhideWhenUsed="0"/>
-    <w:lsdException w:name="Light List Accent 1" w:semiHidden="0" w:uiPriority="61" w:unhideWhenUsed="0"/>
-    <w:lsdException w:name="Light Grid Accent 1" w:semiHidden="0" w:uiPriority="62" w:unhideWhenUsed="0"/>
-    <w:lsdException w:name="Medium Shading 1 Accent 1" w:semiHidden="0" w:uiPriority="63" w:unhideWhenUsed="0"/>
-    <w:lsdException w:name="Medium Shading 2 Accent 1" w:semiHidden="0" w:uiPriority="64" w:unhideWhenUsed="0"/>
-    <w:lsdException w:name="Medium List 1 Accent 1" w:semiHidden="0" w:uiPriority="65" w:unhideWhenUsed="0"/>
-    <w:lsdException w:name="Revision" w:unhideWhenUsed="0"/>
-    <w:lsdException w:name="List Paragraph" w:semiHidden="0" w:uiPriority="34" w:unhideWhenUsed="0" w:qFormat="1"/>
-    <w:lsdException w:name="Quote" w:semiHidden="0" w:uiPriority="29" w:unhideWhenUsed="0" w:qFormat="1"/>
-    <w:lsdException w:name="Intense Quote" w:semiHidden="0" w:uiPriority="30" w:unhideWhenUsed="0" w:qFormat="1"/>
-    <w:lsdException w:name="Medium List 2 Accent 1" w:semiHidden="0" w:uiPriority="66" w:unhideWhenUsed="0"/>
-    <w:lsdException w:name="Medium Grid 1 Accent 1" w:semiHidden="0" w:uiPriority="67" w:unhideWhenUsed="0"/>
-    <w:lsdException w:name="Medium Grid 2 Accent 1" w:semiHidden="0" w:uiPriority="68" w:unhideWhenUsed="0"/>
-    <w:lsdException w:name="Medium Grid 3 Accent 1" w:semiHidden="0" w:uiPriority="69" w:unhideWhenUsed="0"/>
-    <w:lsdException w:name="Dark List Accent 1" w:semiHidden="0" w:uiPriority="70" w:unhideWhenUsed="0"/>
-    <w:lsdException w:name="Colorful Shading Accent 1" w:semiHidden="0" w:uiPriority="71" w:unhideWhenUsed="0"/>
-    <w:lsdException w:name="Colorful List Accent 1" w:semiHidden="0" w:uiPriority="72" w:unhideWhenUsed="0"/>
-    <w:lsdException w:name="Colorful Grid Accent 1" w:semiHidden="0" w:uiPriority="73" w:unhideWhenUsed="0"/>
-    <w:lsdException w:name="Light Shading Accent 2" w:semiHidden="0" w:uiPriority="60" w:unhideWhenUsed="0"/>
-    <w:lsdException w:name="Light List Accent 2" w:semiHidden="0" w:uiPriority="61" w:unhideWhenUsed="0"/>
-    <w:lsdException w:name="Light Grid Accent 2" w:semiHidden="0" w:uiPriority="62" w:unhideWhenUsed="0"/>
-    <w:lsdException w:name="Medium Shading 1 Accent 2" w:semiHidden="0" w:uiPriority="63" w:unhideWhenUsed="0"/>
-    <w:lsdException w:name="Medium Shading 2 Accent 2" w:semiHidden="0" w:uiPriority="64" w:unhideWhenUsed="0"/>
-    <w:lsdException w:name="Medium List 1 Accent 2" w:semiHidden="0" w:uiPriority="65" w:unhideWhenUsed="0"/>
-    <w:lsdException w:name="Medium List 2 Accent 2" w:semiHidden="0" w:uiPriority="66" w:unhideWhenUsed="0"/>
-    <w:lsdException w:name="Medium Grid 1 Accent 2" w:semiHidden="0" w:uiPriority="67" w:unhideWhenUsed="0"/>
-    <w:lsdException w:name="Medium Grid 2 Accent 2" w:semiHidden="0" w:uiPriority="68" w:unhideWhenUsed="0"/>
-    <w:lsdException w:name="Medium Grid 3 Accent 2" w:semiHidden="0" w:uiPriority="69" w:unhideWhenUsed="0"/>
-    <w:lsdException w:name="Dark List Accent 2" w:semiHidden="0" w:uiPriority="70" w:unhideWhenUsed="0"/>
-    <w:lsdException w:name="Colorful Shading Accent 2" w:semiHidden="0" w:uiPriority="71" w:unhideWhenUsed="0"/>
-    <w:lsdException w:name="Colorful List Accent 2" w:semiHidden="0" w:uiPriority="72" w:unhideWhenUsed="0"/>
-    <w:lsdException w:name="Colorful Grid Accent 2" w:semiHidden="0" w:uiPriority="73" w:unhideWhenUsed="0"/>
-    <w:lsdException w:name="Light Shading Accent 3" w:semiHidden="0" w:uiPriority="60" w:unhideWhenUsed="0"/>
-    <w:lsdException w:name="Light List Accent 3" w:semiHidden="0" w:uiPriority="61" w:unhideWhenUsed="0"/>
-    <w:lsdException w:name="Light Grid Accent 3" w:semiHidden="0" w:uiPriority="62" w:unhideWhenUsed="0"/>
-    <w:lsdException w:name="Medium Shading 1 Accent 3" w:semiHidden="0" w:uiPriority="63" w:unhideWhenUsed="0"/>
-    <w:lsdException w:name="Medium Shading 2 Accent 3" w:semiHidden="0" w:uiPriority="64" w:unhideWhenUsed="0"/>
-    <w:lsdException w:name="Medium List 1 Accent 3" w:semiHidden="0" w:uiPriority="65" w:unhideWhenUsed="0"/>
-    <w:lsdException w:name="Medium List 2 Accent 3" w:semiHidden="0" w:uiPriority="66" w:unhideWhenUsed="0"/>
-    <w:lsdException w:name="Medium Grid 1 Accent 3" w:semiHidden="0" w:uiPriority="67" w:unhideWhenUsed="0"/>
-    <w:lsdException w:name="Medium Grid 2 Accent 3" w:semiHidden="0" w:uiPriority="68" w:unhideWhenUsed="0"/>
-    <w:lsdException w:name="Medium Grid 3 Accent 3" w:semiHidden="0" w:uiPriority="69" w:unhideWhenUsed="0"/>
-    <w:lsdException w:name="Dark List Accent 3" w:semiHidden="0" w:uiPriority="70" w:unhideWhenUsed="0"/>
-    <w:lsdException w:name="Colorful Shading Accent 3" w:semiHidden="0" w:uiPriority="71" w:unhideWhenUsed="0"/>
-    <w:lsdException w:name="Colorful List Accent 3" w:semiHidden="0" w:uiPriority="72" w:unhideWhenUsed="0"/>
-    <w:lsdException w:name="Colorful Grid Accent 3" w:semiHidden="0" w:uiPriority="73" w:unhideWhenUsed="0"/>
-    <w:lsdException w:name="Light Shading Accent 4" w:semiHidden="0" w:uiPriority="60" w:unhideWhenUsed="0"/>
-    <w:lsdException w:name="Light List Accent 4" w:semiHidden="0" w:uiPriority="61" w:unhideWhenUsed="0"/>
-    <w:lsdException w:name="Light Grid Accent 4" w:semiHidden="0" w:uiPriority="62" w:unhideWhenUsed="0"/>
-    <w:lsdException w:name="Medium Shading 1 Accent 4" w:semiHidden="0" w:uiPriority="63" w:unhideWhenUsed="0"/>
-    <w:lsdException w:name="Medium Shading 2 Accent 4" w:semiHidden="0" w:uiPriority="64" w:unhideWhenUsed="0"/>
-    <w:lsdException w:name="Medium List 1 Accent 4" w:semiHidden="0" w:uiPriority="65" w:unhideWhenUsed="0"/>
-    <w:lsdException w:name="Medium List 2 Accent 4" w:semiHidden="0" w:uiPriority="66" w:unhideWhenUsed="0"/>
-    <w:lsdException w:name="Medium Grid 1 Accent 4" w:semiHidden="0" w:uiPriority="67" w:unhideWhenUsed="0"/>
-    <w:lsdException w:name="Medium Grid 2 Accent 4" w:semiHidden="0" w:uiPriority="68" w:unhideWhenUsed="0"/>
-    <w:lsdException w:name="Medium Grid 3 Accent 4" w:semiHidden="0" w:uiPriority="69" w:unhideWhenUsed="0"/>
-    <w:lsdException w:name="Dark List Accent 4" w:semiHidden="0" w:uiPriority="70" w:unhideWhenUsed="0"/>
-    <w:lsdException w:name="Colorful Shading Accent 4" w:semiHidden="0" w:uiPriority="71" w:unhideWhenUsed="0"/>
-    <w:lsdException w:name="Colorful List Accent 4" w:semiHidden="0" w:uiPriority="72" w:unhideWhenUsed="0"/>
-    <w:lsdException w:name="Colorful Grid Accent 4" w:semiHidden="0" w:uiPriority="73" w:unhideWhenUsed="0"/>
-    <w:lsdException w:name="Light Shading Accent 5" w:semiHidden="0" w:uiPriority="60" w:unhideWhenUsed="0"/>
-    <w:lsdException w:name="Light List Accent 5" w:semiHidden="0" w:uiPriority="61" w:unhideWhenUsed="0"/>
-    <w:lsdException w:name="Light Grid Accent 5" w:semiHidden="0" w:uiPriority="62" w:unhideWhenUsed="0"/>
-    <w:lsdException w:name="Medium Shading 1 Accent 5" w:semiHidden="0" w:uiPriority="63" w:unhideWhenUsed="0"/>
-    <w:lsdException w:name="Medium Shading 2 Accent 5" w:semiHidden="0" w:uiPriority="64" w:unhideWhenUsed="0"/>
-    <w:lsdException w:name="Medium List 1 Accent 5" w:semiHidden="0" w:uiPriority="65" w:unhideWhenUsed="0"/>
-    <w:lsdException w:name="Medium List 2 Accent 5" w:semiHidden="0" w:uiPriority="66" w:unhideWhenUsed="0"/>
-    <w:lsdException w:name="Medium Grid 1 Accent 5" w:semiHidden="0" w:uiPriority="67" w:unhideWhenUsed="0"/>
-    <w:lsdException w:name="Medium Grid 2 Accent 5" w:semiHidden="0" w:uiPriority="68" w:unhideWhenUsed="0"/>
-    <w:lsdException w:name="Medium Grid 3 Accent 5" w:semiHidden="0" w:uiPriority="69" w:unhideWhenUsed="0"/>
-    <w:lsdException w:name="Dark List Accent 5" w:semiHidden="0" w:uiPriority="70" w:unhideWhenUsed="0"/>
-    <w:lsdException w:name="Colorful Shading Accent 5" w:semiHidden="0" w:uiPriority="71" w:unhideWhenUsed="0"/>
-    <w:lsdException w:name="Colorful List Accent 5" w:semiHidden="0" w:uiPriority="72" w:unhideWhenUsed="0"/>
-    <w:lsdException w:name="Colorful Grid Accent 5" w:semiHidden="0" w:uiPriority="73" w:unhideWhenUsed="0"/>
-    <w:lsdException w:name="Light Shading Accent 6" w:semiHidden="0" w:uiPriority="60" w:unhideWhenUsed="0"/>
-    <w:lsdException w:name="Light List Accent 6" w:semiHidden="0" w:uiPriority="61" w:unhideWhenUsed="0"/>
-    <w:lsdException w:name="Light Grid Accent 6" w:semiHidden="0" w:uiPriority="62" w:unhideWhenUsed="0"/>
-    <w:lsdException w:name="Medium Shading 1 Accent 6" w:semiHidden="0" w:uiPriority="63" w:unhideWhenUsed="0"/>
-    <w:lsdException w:name="Medium Shading 2 Accent 6" w:semiHidden="0" w:uiPriority="64" w:unhideWhenUsed="0"/>
-    <w:lsdException w:name="Medium List 1 Accent 6" w:semiHidden="0" w:uiPriority="65" w:unhideWhenUsed="0"/>
-    <w:lsdException w:name="Medium List 2 Accent 6" w:semiHidden="0" w:uiPriority="66" w:unhideWhenUsed="0"/>
-    <w:lsdException w:name="Medium Grid 1 Accent 6" w:semiHidden="0" w:uiPriority="67" w:unhideWhenUsed="0"/>
-    <w:lsdException w:name="Medium Grid 2 Accent 6" w:semiHidden="0" w:uiPriority="68" w:unhideWhenUsed="0"/>
-    <w:lsdException w:name="Medium Grid 3 Accent 6" w:semiHidden="0" w:uiPriority="69" w:unhideWhenUsed="0"/>
-    <w:lsdException w:name="Dark List Accent 6" w:semiHidden="0" w:uiPriority="70" w:unhideWhenUsed="0"/>
-    <w:lsdException w:name="Colorful Shading Accent 6" w:semiHidden="0" w:uiPriority="71" w:unhideWhenUsed="0"/>
-    <w:lsdException w:name="Colorful List Accent 6" w:semiHidden="0" w:uiPriority="72" w:unhideWhenUsed="0"/>
-    <w:lsdException w:name="Colorful Grid Accent 6" w:semiHidden="0" w:uiPriority="73" w:unhideWhenUsed="0"/>
-    <w:lsdException w:name="Subtle Emphasis" w:semiHidden="0" w:uiPriority="19" w:unhideWhenUsed="0" w:qFormat="1"/>
-    <w:lsdException w:name="Intense Emphasis" w:semiHidden="0" w:uiPriority="21" w:unhideWhenUsed="0" w:qFormat="1"/>
-    <w:lsdException w:name="Subtle Reference" w:semiHidden="0" w:uiPriority="31" w:unhideWhenUsed="0" w:qFormat="1"/>
-    <w:lsdException w:name="Intense Reference" w:semiHidden="0" w:uiPriority="32" w:unhideWhenUsed="0" w:qFormat="1"/>
-    <w:lsdException w:name="Book Title" w:semiHidden="0" w:uiPriority="33" w:unhideWhenUsed="0" w:qFormat="1"/>
-    <w:lsdException w:name="Bibliography" w:uiPriority="37"/>
-    <w:lsdException w:name="TOC Heading" w:uiPriority="39" w:qFormat="1"/>
+  <w:latentStyles w:defLockedState="0" w:defUIPriority="99" w:defSemiHidden="0" w:defUnhideWhenUsed="0" w:defQFormat="0" w:count="376">
+    <w:lsdException w:name="Normal" w:uiPriority="0" w:qFormat="1"/>
+    <w:lsdException w:name="heading 1" w:uiPriority="9" w:qFormat="1"/>
+    <w:lsdException w:name="heading 2" w:semiHidden="1" w:uiPriority="9" w:unhideWhenUsed="1" w:qFormat="1"/>
+    <w:lsdException w:name="heading 3" w:semiHidden="1" w:uiPriority="9" w:unhideWhenUsed="1" w:qFormat="1"/>
+    <w:lsdException w:name="heading 4" w:semiHidden="1" w:uiPriority="9" w:unhideWhenUsed="1" w:qFormat="1"/>
+    <w:lsdException w:name="heading 5" w:semiHidden="1" w:uiPriority="9" w:unhideWhenUsed="1" w:qFormat="1"/>
+    <w:lsdException w:name="heading 6" w:semiHidden="1" w:uiPriority="9" w:unhideWhenUsed="1" w:qFormat="1"/>
+    <w:lsdException w:name="heading 7" w:semiHidden="1" w:uiPriority="9" w:unhideWhenUsed="1" w:qFormat="1"/>
+    <w:lsdException w:name="heading 8" w:semiHidden="1" w:uiPriority="9" w:unhideWhenUsed="1" w:qFormat="1"/>
+    <w:lsdException w:name="heading 9" w:semiHidden="1" w:uiPriority="9" w:unhideWhenUsed="1" w:qFormat="1"/>
+    <w:lsdException w:name="index 1" w:semiHidden="1" w:unhideWhenUsed="1"/>
+    <w:lsdException w:name="index 2" w:semiHidden="1" w:unhideWhenUsed="1"/>
+    <w:lsdException w:name="index 3" w:semiHidden="1" w:unhideWhenUsed="1"/>
+    <w:lsdException w:name="index 4" w:semiHidden="1" w:unhideWhenUsed="1"/>
+    <w:lsdException w:name="index 5" w:semiHidden="1" w:unhideWhenUsed="1"/>
+    <w:lsdException w:name="index 6" w:semiHidden="1" w:unhideWhenUsed="1"/>
+    <w:lsdException w:name="index 7" w:semiHidden="1" w:unhideWhenUsed="1"/>
+    <w:lsdException w:name="index 8" w:semiHidden="1" w:unhideWhenUsed="1"/>
+    <w:lsdException w:name="index 9" w:semiHidden="1" w:unhideWhenUsed="1"/>
+    <w:lsdException w:name="toc 1" w:semiHidden="1" w:uiPriority="39" w:unhideWhenUsed="1"/>
+    <w:lsdException w:name="toc 2" w:semiHidden="1" w:uiPriority="39" w:unhideWhenUsed="1"/>
+    <w:lsdException w:name="toc 3" w:semiHidden="1" w:uiPriority="39" w:unhideWhenUsed="1"/>
+    <w:lsdException w:name="toc 4" w:semiHidden="1" w:uiPriority="39" w:unhideWhenUsed="1"/>
+    <w:lsdException w:name="toc 5" w:semiHidden="1" w:uiPriority="39" w:unhideWhenUsed="1"/>
+    <w:lsdException w:name="toc 6" w:semiHidden="1" w:uiPriority="39" w:unhideWhenUsed="1"/>
+    <w:lsdException w:name="toc 7" w:semiHidden="1" w:uiPriority="39" w:unhideWhenUsed="1"/>
+    <w:lsdException w:name="toc 8" w:semiHidden="1" w:uiPriority="39" w:unhideWhenUsed="1"/>
+    <w:lsdException w:name="toc 9" w:semiHidden="1" w:uiPriority="39" w:unhideWhenUsed="1"/>
+    <w:lsdException w:name="Normal Indent" w:semiHidden="1" w:unhideWhenUsed="1"/>
+    <w:lsdException w:name="footnote text" w:semiHidden="1" w:unhideWhenUsed="1"/>
+    <w:lsdException w:name="annotation text" w:semiHidden="1" w:unhideWhenUsed="1"/>
+    <w:lsdException w:name="header" w:semiHidden="1" w:unhideWhenUsed="1"/>
+    <w:lsdException w:name="footer" w:semiHidden="1" w:unhideWhenUsed="1"/>
+    <w:lsdException w:name="index heading" w:semiHidden="1" w:unhideWhenUsed="1"/>
+    <w:lsdException w:name="caption" w:semiHidden="1" w:uiPriority="35" w:unhideWhenUsed="1" w:qFormat="1"/>
+    <w:lsdException w:name="table of figures" w:semiHidden="1" w:unhideWhenUsed="1"/>
+    <w:lsdException w:name="envelope address" w:semiHidden="1" w:unhideWhenUsed="1"/>
+    <w:lsdException w:name="envelope return" w:semiHidden="1" w:unhideWhenUsed="1"/>
+    <w:lsdException w:name="footnote reference" w:semiHidden="1" w:unhideWhenUsed="1"/>
+    <w:lsdException w:name="annotation reference" w:semiHidden="1" w:unhideWhenUsed="1"/>
+    <w:lsdException w:name="line number" w:semiHidden="1" w:unhideWhenUsed="1"/>
+    <w:lsdException w:name="page number" w:semiHidden="1" w:unhideWhenUsed="1"/>
+    <w:lsdException w:name="endnote reference" w:semiHidden="1" w:unhideWhenUsed="1"/>
+    <w:lsdException w:name="endnote text" w:semiHidden="1" w:unhideWhenUsed="1"/>
+    <w:lsdException w:name="table of authorities" w:semiHidden="1" w:unhideWhenUsed="1"/>
+    <w:lsdException w:name="macro" w:semiHidden="1" w:unhideWhenUsed="1"/>
+    <w:lsdException w:name="toa heading" w:semiHidden="1" w:unhideWhenUsed="1"/>
+    <w:lsdException w:name="List" w:semiHidden="1" w:unhideWhenUsed="1"/>
+    <w:lsdException w:name="List Bullet" w:semiHidden="1" w:unhideWhenUsed="1"/>
+    <w:lsdException w:name="List Number" w:semiHidden="1" w:unhideWhenUsed="1"/>
+    <w:lsdException w:name="List 2" w:semiHidden="1" w:unhideWhenUsed="1"/>
+    <w:lsdException w:name="List 3" w:semiHidden="1" w:unhideWhenUsed="1"/>
+    <w:lsdException w:name="List 4" w:semiHidden="1" w:unhideWhenUsed="1"/>
+    <w:lsdException w:name="List 5" w:semiHidden="1" w:unhideWhenUsed="1"/>
+    <w:lsdException w:name="List Bullet 2" w:semiHidden="1" w:unhideWhenUsed="1"/>
+    <w:lsdException w:name="List Bullet 3" w:semiHidden="1" w:unhideWhenUsed="1"/>
+    <w:lsdException w:name="List Bullet 4" w:semiHidden="1" w:unhideWhenUsed="1"/>
+    <w:lsdException w:name="List Bullet 5" w:semiHidden="1" w:unhideWhenUsed="1"/>
+    <w:lsdException w:name="List Number 2" w:semiHidden="1" w:unhideWhenUsed="1"/>
+    <w:lsdException w:name="List Number 3" w:semiHidden="1" w:unhideWhenUsed="1"/>
+    <w:lsdException w:name="List Number 4" w:semiHidden="1" w:unhideWhenUsed="1"/>
+    <w:lsdException w:name="List Number 5" w:semiHidden="1" w:unhideWhenUsed="1"/>
+    <w:lsdException w:name="Title" w:uiPriority="10" w:qFormat="1"/>
+    <w:lsdException w:name="Closing" w:semiHidden="1" w:unhideWhenUsed="1"/>
+    <w:lsdException w:name="Signature" w:semiHidden="1" w:unhideWhenUsed="1"/>
+    <w:lsdException w:name="Default Paragraph Font" w:semiHidden="1" w:uiPriority="1" w:unhideWhenUsed="1"/>
+    <w:lsdException w:name="Body Text" w:semiHidden="1" w:unhideWhenUsed="1"/>
+    <w:lsdException w:name="Body Text Indent" w:semiHidden="1" w:unhideWhenUsed="1"/>
+    <w:lsdException w:name="List Continue" w:semiHidden="1" w:unhideWhenUsed="1"/>
+    <w:lsdException w:name="List Continue 2" w:semiHidden="1" w:unhideWhenUsed="1"/>
+    <w:lsdException w:name="List Continue 3" w:semiHidden="1" w:unhideWhenUsed="1"/>
+    <w:lsdException w:name="List Continue 4" w:semiHidden="1" w:unhideWhenUsed="1"/>
+    <w:lsdException w:name="List Continue 5" w:semiHidden="1" w:unhideWhenUsed="1"/>
+    <w:lsdException w:name="Message Header" w:semiHidden="1" w:unhideWhenUsed="1"/>
+    <w:lsdException w:name="Subtitle" w:uiPriority="11" w:qFormat="1"/>
+    <w:lsdException w:name="Salutation" w:semiHidden="1" w:unhideWhenUsed="1"/>
+    <w:lsdException w:name="Date" w:semiHidden="1" w:unhideWhenUsed="1"/>
+    <w:lsdException w:name="Body Text First Indent" w:semiHidden="1" w:unhideWhenUsed="1"/>
+    <w:lsdException w:name="Body Text First Indent 2" w:semiHidden="1" w:unhideWhenUsed="1"/>
+    <w:lsdException w:name="Note Heading" w:semiHidden="1" w:unhideWhenUsed="1"/>
+    <w:lsdException w:name="Body Text 2" w:semiHidden="1" w:unhideWhenUsed="1"/>
+    <w:lsdException w:name="Body Text 3" w:semiHidden="1" w:unhideWhenUsed="1"/>
+    <w:lsdException w:name="Body Text Indent 2" w:semiHidden="1" w:unhideWhenUsed="1"/>
+    <w:lsdException w:name="Body Text Indent 3" w:semiHidden="1" w:unhideWhenUsed="1"/>
+    <w:lsdException w:name="Block Text" w:semiHidden="1" w:unhideWhenUsed="1"/>
+    <w:lsdException w:name="Hyperlink" w:semiHidden="1" w:unhideWhenUsed="1"/>
+    <w:lsdException w:name="FollowedHyperlink" w:semiHidden="1" w:unhideWhenUsed="1"/>
+    <w:lsdException w:name="Strong" w:uiPriority="22" w:qFormat="1"/>
+    <w:lsdException w:name="Emphasis" w:uiPriority="20" w:qFormat="1"/>
+    <w:lsdException w:name="Document Map" w:semiHidden="1" w:unhideWhenUsed="1"/>
+    <w:lsdException w:name="Plain Text" w:semiHidden="1" w:unhideWhenUsed="1"/>
+    <w:lsdException w:name="E-mail Signature" w:semiHidden="1" w:unhideWhenUsed="1"/>
+    <w:lsdException w:name="HTML Top of Form" w:semiHidden="1" w:unhideWhenUsed="1"/>
+    <w:lsdException w:name="HTML Bottom of Form" w:semiHidden="1" w:unhideWhenUsed="1"/>
+    <w:lsdException w:name="Normal (Web)" w:semiHidden="1" w:unhideWhenUsed="1"/>
+    <w:lsdException w:name="HTML Acronym" w:semiHidden="1" w:unhideWhenUsed="1"/>
+    <w:lsdException w:name="HTML Address" w:semiHidden="1" w:unhideWhenUsed="1"/>
+    <w:lsdException w:name="HTML Cite" w:semiHidden="1" w:unhideWhenUsed="1"/>
+    <w:lsdException w:name="HTML Code" w:semiHidden="1" w:unhideWhenUsed="1"/>
+    <w:lsdException w:name="HTML Definition" w:semiHidden="1" w:unhideWhenUsed="1"/>
+    <w:lsdException w:name="HTML Keyboard" w:semiHidden="1" w:unhideWhenUsed="1"/>
+    <w:lsdException w:name="HTML Preformatted" w:semiHidden="1" w:unhideWhenUsed="1"/>
+    <w:lsdException w:name="HTML Sample" w:semiHidden="1" w:unhideWhenUsed="1"/>
+    <w:lsdException w:name="HTML Typewriter" w:semiHidden="1" w:unhideWhenUsed="1"/>
+    <w:lsdException w:name="HTML Variable" w:semiHidden="1" w:unhideWhenUsed="1"/>
+    <w:lsdException w:name="Normal Table" w:semiHidden="1" w:unhideWhenUsed="1"/>
+    <w:lsdException w:name="annotation subject" w:semiHidden="1" w:unhideWhenUsed="1"/>
+    <w:lsdException w:name="No List" w:semiHidden="1" w:unhideWhenUsed="1"/>
+    <w:lsdException w:name="Outline List 1" w:semiHidden="1" w:unhideWhenUsed="1"/>
+    <w:lsdException w:name="Outline List 2" w:semiHidden="1" w:unhideWhenUsed="1"/>
+    <w:lsdException w:name="Outline List 3" w:semiHidden="1" w:unhideWhenUsed="1"/>
+    <w:lsdException w:name="Table Simple 1" w:semiHidden="1" w:unhideWhenUsed="1"/>
+    <w:lsdException w:name="Table Simple 2" w:semiHidden="1" w:unhideWhenUsed="1"/>
+    <w:lsdException w:name="Table Simple 3" w:semiHidden="1" w:unhideWhenUsed="1"/>
+    <w:lsdException w:name="Table Classic 1" w:semiHidden="1" w:unhideWhenUsed="1"/>
+    <w:lsdException w:name="Table Classic 2" w:semiHidden="1" w:unhideWhenUsed="1"/>
+    <w:lsdException w:name="Table Classic 3" w:semiHidden="1" w:unhideWhenUsed="1"/>
+    <w:lsdException w:name="Table Classic 4" w:semiHidden="1" w:unhideWhenUsed="1"/>
+    <w:lsdException w:name="Table Colorful 1" w:semiHidden="1" w:unhideWhenUsed="1"/>
+    <w:lsdException w:name="Table Colorful 2" w:semiHidden="1" w:unhideWhenUsed="1"/>
+    <w:lsdException w:name="Table Colorful 3" w:semiHidden="1" w:unhideWhenUsed="1"/>
+    <w:lsdException w:name="Table Columns 1" w:semiHidden="1" w:unhideWhenUsed="1"/>
+    <w:lsdException w:name="Table Columns 2" w:semiHidden="1" w:unhideWhenUsed="1"/>
+    <w:lsdException w:name="Table Columns 3" w:semiHidden="1" w:unhideWhenUsed="1"/>
+    <w:lsdException w:name="Table Columns 4" w:semiHidden="1" w:unhideWhenUsed="1"/>
+    <w:lsdException w:name="Table Columns 5" w:semiHidden="1" w:unhideWhenUsed="1"/>
+    <w:lsdException w:name="Table Grid 1" w:semiHidden="1" w:unhideWhenUsed="1"/>
+    <w:lsdException w:name="Table Grid 2" w:semiHidden="1" w:unhideWhenUsed="1"/>
+    <w:lsdException w:name="Table Grid 3" w:semiHidden="1" w:unhideWhenUsed="1"/>
+    <w:lsdException w:name="Table Grid 4" w:semiHidden="1" w:unhideWhenUsed="1"/>
+    <w:lsdException w:name="Table Grid 5" w:semiHidden="1" w:unhideWhenUsed="1"/>
+    <w:lsdException w:name="Table Grid 6" w:semiHidden="1" w:unhideWhenUsed="1"/>
+    <w:lsdException w:name="Table Grid 7" w:semiHidden="1" w:unhideWhenUsed="1"/>
+    <w:lsdException w:name="Table Grid 8" w:semiHidden="1" w:unhideWhenUsed="1"/>
+    <w:lsdException w:name="Table List 1" w:semiHidden="1" w:unhideWhenUsed="1"/>
+    <w:lsdException w:name="Table List 2" w:semiHidden="1" w:unhideWhenUsed="1"/>
+    <w:lsdException w:name="Table List 3" w:semiHidden="1" w:unhideWhenUsed="1"/>
+    <w:lsdException w:name="Table List 4" w:semiHidden="1" w:unhideWhenUsed="1"/>
+    <w:lsdException w:name="Table List 5" w:semiHidden="1" w:unhideWhenUsed="1"/>
+    <w:lsdException w:name="Table List 6" w:semiHidden="1" w:unhideWhenUsed="1"/>
+    <w:lsdException w:name="Table List 7" w:semiHidden="1" w:unhideWhenUsed="1"/>
+    <w:lsdException w:name="Table List 8" w:semiHidden="1" w:unhideWhenUsed="1"/>
+    <w:lsdException w:name="Table 3D effects 1" w:semiHidden="1" w:unhideWhenUsed="1"/>
+    <w:lsdException w:name="Table 3D effects 2" w:semiHidden="1" w:unhideWhenUsed="1"/>
+    <w:lsdException w:name="Table 3D effects 3" w:semiHidden="1" w:unhideWhenUsed="1"/>
+    <w:lsdException w:name="Table Contemporary" w:semiHidden="1" w:unhideWhenUsed="1"/>
+    <w:lsdException w:name="Table Elegant" w:semiHidden="1" w:unhideWhenUsed="1"/>
+    <w:lsdException w:name="Table Professional" w:semiHidden="1" w:unhideWhenUsed="1"/>
+    <w:lsdException w:name="Table Subtle 1" w:semiHidden="1" w:unhideWhenUsed="1"/>
+    <w:lsdException w:name="Table Subtle 2" w:semiHidden="1" w:unhideWhenUsed="1"/>
+    <w:lsdException w:name="Table Web 1" w:semiHidden="1" w:unhideWhenUsed="1"/>
+    <w:lsdException w:name="Table Web 2" w:semiHidden="1" w:unhideWhenUsed="1"/>
+    <w:lsdException w:name="Table Web 3" w:semiHidden="1" w:unhideWhenUsed="1"/>
+    <w:lsdException w:name="Balloon Text" w:semiHidden="1" w:unhideWhenUsed="1"/>
+    <w:lsdException w:name="Table Grid" w:semiHidden="1" w:uiPriority="39" w:unhideWhenUsed="1"/>
+    <w:lsdException w:name="Table Theme" w:semiHidden="1" w:unhideWhenUsed="1"/>
+    <w:lsdException w:name="Placeholder Text" w:semiHidden="1"/>
+    <w:lsdException w:name="No Spacing" w:uiPriority="1" w:qFormat="1"/>
+    <w:lsdException w:name="Light Shading" w:uiPriority="60"/>
+    <w:lsdException w:name="Light List" w:uiPriority="61"/>
+    <w:lsdException w:name="Light Grid" w:uiPriority="62"/>
+    <w:lsdException w:name="Medium Shading 1" w:uiPriority="63"/>
+    <w:lsdException w:name="Medium Shading 2" w:uiPriority="64"/>
+    <w:lsdException w:name="Medium List 1" w:uiPriority="65"/>
+    <w:lsdException w:name="Medium List 2" w:uiPriority="66"/>
+    <w:lsdException w:name="Medium Grid 1" w:uiPriority="67"/>
+    <w:lsdException w:name="Medium Grid 2" w:uiPriority="68"/>
+    <w:lsdException w:name="Medium Grid 3" w:uiPriority="69"/>
+    <w:lsdException w:name="Dark List" w:uiPriority="70"/>
+    <w:lsdException w:name="Colorful Shading" w:uiPriority="71"/>
+    <w:lsdException w:name="Colorful List" w:uiPriority="72"/>
+    <w:lsdException w:name="Colorful Grid" w:uiPriority="73"/>
+    <w:lsdException w:name="Light Shading Accent 1" w:uiPriority="60"/>
+    <w:lsdException w:name="Light List Accent 1" w:uiPriority="61"/>
+    <w:lsdException w:name="Light Grid Accent 1" w:uiPriority="62"/>
+    <w:lsdException w:name="Medium Shading 1 Accent 1" w:uiPriority="63"/>
+    <w:lsdException w:name="Medium Shading 2 Accent 1" w:uiPriority="64"/>
+    <w:lsdException w:name="Medium List 1 Accent 1" w:uiPriority="65"/>
+    <w:lsdException w:name="Revision" w:semiHidden="1"/>
+    <w:lsdException w:name="List Paragraph" w:uiPriority="34" w:qFormat="1"/>
+    <w:lsdException w:name="Quote" w:uiPriority="29" w:qFormat="1"/>
+    <w:lsdException w:name="Intense Quote" w:uiPriority="30" w:qFormat="1"/>
+    <w:lsdException w:name="Medium List 2 Accent 1" w:uiPriority="66"/>
+    <w:lsdException w:name="Medium Grid 1 Accent 1" w:uiPriority="67"/>
+    <w:lsdException w:name="Medium Grid 2 Accent 1" w:uiPriority="68"/>
+    <w:lsdException w:name="Medium Grid 3 Accent 1" w:uiPriority="69"/>
+    <w:lsdException w:name="Dark List Accent 1" w:uiPriority="70"/>
+    <w:lsdException w:name="Colorful Shading Accent 1" w:uiPriority="71"/>
+    <w:lsdException w:name="Colorful List Accent 1" w:uiPriority="72"/>
+    <w:lsdException w:name="Colorful Grid Accent 1" w:uiPriority="73"/>
+    <w:lsdException w:name="Light Shading Accent 2" w:uiPriority="60"/>
+    <w:lsdException w:name="Light List Accent 2" w:uiPriority="61"/>
+    <w:lsdException w:name="Light Grid Accent 2" w:uiPriority="62"/>
+    <w:lsdException w:name="Medium Shading 1 Accent 2" w:uiPriority="63"/>
+    <w:lsdException w:name="Medium Shading 2 Accent 2" w:uiPriority="64"/>
+    <w:lsdException w:name="Medium List 1 Accent 2" w:uiPriority="65"/>
+    <w:lsdException w:name="Medium List 2 Accent 2" w:uiPriority="66"/>
+    <w:lsdException w:name="Medium Grid 1 Accent 2" w:uiPriority="67"/>
+    <w:lsdException w:name="Medium Grid 2 Accent 2" w:uiPriority="68"/>
+    <w:lsdException w:name="Medium Grid 3 Accent 2" w:uiPriority="69"/>
+    <w:lsdException w:name="Dark List Accent 2" w:uiPriority="70"/>
+    <w:lsdException w:name="Colorful Shading Accent 2" w:uiPriority="71"/>
+    <w:lsdException w:name="Colorful List Accent 2" w:uiPriority="72"/>
+    <w:lsdException w:name="Colorful Grid Accent 2" w:uiPriority="73"/>
+    <w:lsdException w:name="Light Shading Accent 3" w:uiPriority="60"/>
+    <w:lsdException w:name="Light List Accent 3" w:uiPriority="61"/>
+    <w:lsdException w:name="Light Grid Accent 3" w:uiPriority="62"/>
+    <w:lsdException w:name="Medium Shading 1 Accent 3" w:uiPriority="63"/>
+    <w:lsdException w:name="Medium Shading 2 Accent 3" w:uiPriority="64"/>
+    <w:lsdException w:name="Medium List 1 Accent 3" w:uiPriority="65"/>
+    <w:lsdException w:name="Medium List 2 Accent 3" w:uiPriority="66"/>
+    <w:lsdException w:name="Medium Grid 1 Accent 3" w:uiPriority="67"/>
+    <w:lsdException w:name="Medium Grid 2 Accent 3" w:uiPriority="68"/>
+    <w:lsdException w:name="Medium Grid 3 Accent 3" w:uiPriority="69"/>
+    <w:lsdException w:name="Dark List Accent 3" w:uiPriority="70"/>
+    <w:lsdException w:name="Colorful Shading Accent 3" w:uiPriority="71"/>
+    <w:lsdException w:name="Colorful List Accent 3" w:uiPriority="72"/>
+    <w:lsdException w:name="Colorful Grid Accent 3" w:uiPriority="73"/>
+    <w:lsdException w:name="Light Shading Accent 4" w:uiPriority="60"/>
+    <w:lsdException w:name="Light List Accent 4" w:uiPriority="61"/>
+    <w:lsdException w:name="Light Grid Accent 4" w:uiPriority="62"/>
+    <w:lsdException w:name="Medium Shading 1 Accent 4" w:uiPriority="63"/>
+    <w:lsdException w:name="Medium Shading 2 Accent 4" w:uiPriority="64"/>
+    <w:lsdException w:name="Medium List 1 Accent 4" w:uiPriority="65"/>
+    <w:lsdException w:name="Medium List 2 Accent 4" w:uiPriority="66"/>
+    <w:lsdException w:name="Medium Grid 1 Accent 4" w:uiPriority="67"/>
+    <w:lsdException w:name="Medium Grid 2 Accent 4" w:uiPriority="68"/>
+    <w:lsdException w:name="Medium Grid 3 Accent 4" w:uiPriority="69"/>
+    <w:lsdException w:name="Dark List Accent 4" w:uiPriority="70"/>
+    <w:lsdException w:name="Colorful Shading Accent 4" w:uiPriority="71"/>
+    <w:lsdException w:name="Colorful List Accent 4" w:uiPriority="72"/>
+    <w:lsdException w:name="Colorful Grid Accent 4" w:uiPriority="73"/>
+    <w:lsdException w:name="Light Shading Accent 5" w:uiPriority="60"/>
+    <w:lsdException w:name="Light List Accent 5" w:uiPriority="61"/>
+    <w:lsdException w:name="Light Grid Accent 5" w:uiPriority="62"/>
+    <w:lsdException w:name="Medium Shading 1 Accent 5" w:uiPriority="63"/>
+    <w:lsdException w:name="Medium Shading 2 Accent 5" w:uiPriority="64"/>
+    <w:lsdException w:name="Medium List 1 Accent 5" w:uiPriority="65"/>
+    <w:lsdException w:name="Medium List 2 Accent 5" w:uiPriority="66"/>
+    <w:lsdException w:name="Medium Grid 1 Accent 5" w:uiPriority="67"/>
+    <w:lsdException w:name="Medium Grid 2 Accent 5" w:uiPriority="68"/>
+    <w:lsdException w:name="Medium Grid 3 Accent 5" w:uiPriority="69"/>
+    <w:lsdException w:name="Dark List Accent 5" w:uiPriority="70"/>
+    <w:lsdException w:name="Colorful Shading Accent 5" w:uiPriority="71"/>
+    <w:lsdException w:name="Colorful List Accent 5" w:uiPriority="72"/>
+    <w:lsdException w:name="Colorful Grid Accent 5" w:uiPriority="73"/>
+    <w:lsdException w:name="Light Shading Accent 6" w:uiPriority="60"/>
+    <w:lsdException w:name="Light List Accent 6" w:uiPriority="61"/>
+    <w:lsdException w:name="Light Grid Accent 6" w:uiPriority="62"/>
+    <w:lsdException w:name="Medium Shading 1 Accent 6" w:uiPriority="63"/>
+    <w:lsdException w:name="Medium Shading 2 Accent 6" w:uiPriority="64"/>
+    <w:lsdException w:name="Medium List 1 Accent 6" w:uiPriority="65"/>
+    <w:lsdException w:name="Medium List 2 Accent 6" w:uiPriority="66"/>
+    <w:lsdException w:name="Medium Grid 1 Accent 6" w:uiPriority="67"/>
+    <w:lsdException w:name="Medium Grid 2 Accent 6" w:uiPriority="68"/>
+    <w:lsdException w:name="Medium Grid 3 Accent 6" w:uiPriority="69"/>
+    <w:lsdException w:name="Dark List Accent 6" w:uiPriority="70"/>
+    <w:lsdException w:name="Colorful Shading Accent 6" w:uiPriority="71"/>
+    <w:lsdException w:name="Colorful List Accent 6" w:uiPriority="72"/>
+    <w:lsdException w:name="Colorful Grid Accent 6" w:uiPriority="73"/>
+    <w:lsdException w:name="Subtle Emphasis" w:uiPriority="19" w:qFormat="1"/>
+    <w:lsdException w:name="Intense Emphasis" w:uiPriority="21" w:qFormat="1"/>
+    <w:lsdException w:name="Subtle Reference" w:uiPriority="31" w:qFormat="1"/>
+    <w:lsdException w:name="Intense Reference" w:uiPriority="32" w:qFormat="1"/>
+    <w:lsdException w:name="Book Title" w:uiPriority="33" w:qFormat="1"/>
+    <w:lsdException w:name="Bibliography" w:semiHidden="1" w:uiPriority="37" w:unhideWhenUsed="1"/>
+    <w:lsdException w:name="TOC Heading" w:semiHidden="1" w:uiPriority="39" w:unhideWhenUsed="1" w:qFormat="1"/>
+    <w:lsdException w:name="Plain Table 1" w:uiPriority="41"/>
+    <w:lsdException w:name="Plain Table 2" w:uiPriority="42"/>
+    <w:lsdException w:name="Plain Table 3" w:uiPriority="43"/>
+    <w:lsdException w:name="Plain Table 4" w:uiPriority="44"/>
+    <w:lsdException w:name="Plain Table 5" w:uiPriority="45"/>
+    <w:lsdException w:name="Grid Table Light" w:uiPriority="40"/>
+    <w:lsdException w:name="Grid Table 1 Light" w:uiPriority="46"/>
+    <w:lsdException w:name="Grid Table 2" w:uiPriority="47"/>
+    <w:lsdException w:name="Grid Table 3" w:uiPriority="48"/>
+    <w:lsdException w:name="Grid Table 4" w:uiPriority="49"/>
+    <w:lsdException w:name="Grid Table 5 Dark" w:uiPriority="50"/>
+    <w:lsdException w:name="Grid Table 6 Colorful" w:uiPriority="51"/>
+    <w:lsdException w:name="Grid Table 7 Colorful" w:uiPriority="52"/>
+    <w:lsdException w:name="Grid Table 1 Light Accent 1" w:uiPriority="46"/>
+    <w:lsdException w:name="Grid Table 2 Accent 1" w:uiPriority="47"/>
+    <w:lsdException w:name="Grid Table 3 Accent 1" w:uiPriority="48"/>
+    <w:lsdException w:name="Grid Table 4 Accent 1" w:uiPriority="49"/>
+    <w:lsdException w:name="Grid Table 5 Dark Accent 1" w:uiPriority="50"/>
+    <w:lsdException w:name="Grid Table 6 Colorful Accent 1" w:uiPriority="51"/>
+    <w:lsdException w:name="Grid Table 7 Colorful Accent 1" w:uiPriority="52"/>
+    <w:lsdException w:name="Grid Table 1 Light Accent 2" w:uiPriority="46"/>
+    <w:lsdException w:name="Grid Table 2 Accent 2" w:uiPriority="47"/>
+    <w:lsdException w:name="Grid Table 3 Accent 2" w:uiPriority="48"/>
+    <w:lsdException w:name="Grid Table 4 Accent 2" w:uiPriority="49"/>
+    <w:lsdException w:name="Grid Table 5 Dark Accent 2" w:uiPriority="50"/>
+    <w:lsdException w:name="Grid Table 6 Colorful Accent 2" w:uiPriority="51"/>
+    <w:lsdException w:name="Grid Table 7 Colorful Accent 2" w:uiPriority="52"/>
+    <w:lsdException w:name="Grid Table 1 Light Accent 3" w:uiPriority="46"/>
+    <w:lsdException w:name="Grid Table 2 Accent 3" w:uiPriority="47"/>
+    <w:lsdException w:name="Grid Table 3 Accent 3" w:uiPriority="48"/>
+    <w:lsdException w:name="Grid Table 4 Accent 3" w:uiPriority="49"/>
+    <w:lsdException w:name="Grid Table 5 Dark Accent 3" w:uiPriority="50"/>
+    <w:lsdException w:name="Grid Table 6 Colorful Accent 3" w:uiPriority="51"/>
+    <w:lsdException w:name="Grid Table 7 Colorful Accent 3" w:uiPriority="52"/>
+    <w:lsdException w:name="Grid Table 1 Light Accent 4" w:uiPriority="46"/>
+    <w:lsdException w:name="Grid Table 2 Accent 4" w:uiPriority="47"/>
+    <w:lsdException w:name="Grid Table 3 Accent 4" w:uiPriority="48"/>
+    <w:lsdException w:name="Grid Table 4 Accent 4" w:uiPriority="49"/>
+    <w:lsdException w:name="Grid Table 5 Dark Accent 4" w:uiPriority="50"/>
+    <w:lsdException w:name="Grid Table 6 Colorful Accent 4" w:uiPriority="51"/>
+    <w:lsdException w:name="Grid Table 7 Colorful Accent 4" w:uiPriority="52"/>
+    <w:lsdException w:name="Grid Table 1 Light Accent 5" w:uiPriority="46"/>
+    <w:lsdException w:name="Grid Table 2 Accent 5" w:uiPriority="47"/>
+    <w:lsdException w:name="Grid Table 3 Accent 5" w:uiPriority="48"/>
+    <w:lsdException w:name="Grid Table 4 Accent 5" w:uiPriority="49"/>
+    <w:lsdException w:name="Grid Table 5 Dark Accent 5" w:uiPriority="50"/>
+    <w:lsdException w:name="Grid Table 6 Colorful Accent 5" w:uiPriority="51"/>
+    <w:lsdException w:name="Grid Table 7 Colorful Accent 5" w:uiPriority="52"/>
+    <w:lsdException w:name="Grid Table 1 Light Accent 6" w:uiPriority="46"/>
+    <w:lsdException w:name="Grid Table 2 Accent 6" w:uiPriority="47"/>
+    <w:lsdException w:name="Grid Table 3 Accent 6" w:uiPriority="48"/>
+    <w:lsdException w:name="Grid Table 4 Accent 6" w:uiPriority="49"/>
+    <w:lsdException w:name="Grid Table 5 Dark Accent 6" w:uiPriority="50"/>
+    <w:lsdException w:name="Grid Table 6 Colorful Accent 6" w:uiPriority="51"/>
+    <w:lsdException w:name="Grid Table 7 Colorful Accent 6" w:uiPriority="52"/>
+    <w:lsdException w:name="List Table 1 Light" w:uiPriority="46"/>
+    <w:lsdException w:name="List Table 2" w:uiPriority="47"/>
+    <w:lsdException w:name="List Table 3" w:uiPriority="48"/>
+    <w:lsdException w:name="List Table 4" w:uiPriority="49"/>
+    <w:lsdException w:name="List Table 5 Dark" w:uiPriority="50"/>
+    <w:lsdException w:name="List Table 6 Colorful" w:uiPriority="51"/>
+    <w:lsdException w:name="List Table 7 Colorful" w:uiPriority="52"/>
+    <w:lsdException w:name="List Table 1 Light Accent 1" w:uiPriority="46"/>
+    <w:lsdException w:name="List Table 2 Accent 1" w:uiPriority="47"/>
+    <w:lsdException w:name="List Table 3 Accent 1" w:uiPriority="48"/>
+    <w:lsdException w:name="List Table 4 Accent 1" w:uiPriority="49"/>
+    <w:lsdException w:name="List Table 5 Dark Accent 1" w:uiPriority="50"/>
+    <w:lsdException w:name="List Table 6 Colorful Accent 1" w:uiPriority="51"/>
+    <w:lsdException w:name="List Table 7 Colorful Accent 1" w:uiPriority="52"/>
+    <w:lsdException w:name="List Table 1 Light Accent 2" w:uiPriority="46"/>
+    <w:lsdException w:name="List Table 2 Accent 2" w:uiPriority="47"/>
+    <w:lsdException w:name="List Table 3 Accent 2" w:uiPriority="48"/>
+    <w:lsdException w:name="List Table 4 Accent 2" w:uiPriority="49"/>
+    <w:lsdException w:name="List Table 5 Dark Accent 2" w:uiPriority="50"/>
+    <w:lsdException w:name="List Table 6 Colorful Accent 2" w:uiPriority="51"/>
+    <w:lsdException w:name="List Table 7 Colorful Accent 2" w:uiPriority="52"/>
+    <w:lsdException w:name="List Table 1 Light Accent 3" w:uiPriority="46"/>
+    <w:lsdException w:name="List Table 2 Accent 3" w:uiPriority="47"/>
+    <w:lsdException w:name="List Table 3 Accent 3" w:uiPriority="48"/>
+    <w:lsdException w:name="List Table 4 Accent 3" w:uiPriority="49"/>
+    <w:lsdException w:name="List Table 5 Dark Accent 3" w:uiPriority="50"/>
+    <w:lsdException w:name="List Table 6 Colorful Accent 3" w:uiPriority="51"/>
+    <w:lsdException w:name="List Table 7 Colorful Accent 3" w:uiPriority="52"/>
+    <w:lsdException w:name="List Table 1 Light Accent 4" w:uiPriority="46"/>
+    <w:lsdException w:name="List Table 2 Accent 4" w:uiPriority="47"/>
+    <w:lsdException w:name="List Table 3 Accent 4" w:uiPriority="48"/>
+    <w:lsdException w:name="List Table 4 Accent 4" w:uiPriority="49"/>
+    <w:lsdException w:name="List Table 5 Dark Accent 4" w:uiPriority="50"/>
+    <w:lsdException w:name="List Table 6 Colorful Accent 4" w:uiPriority="51"/>
+    <w:lsdException w:name="List Table 7 Colorful Accent 4" w:uiPriority="52"/>
+    <w:lsdException w:name="List Table 1 Light Accent 5" w:uiPriority="46"/>
+    <w:lsdException w:name="List Table 2 Accent 5" w:uiPriority="47"/>
+    <w:lsdException w:name="List Table 3 Accent 5" w:uiPriority="48"/>
+    <w:lsdException w:name="List Table 4 Accent 5" w:uiPriority="49"/>
+    <w:lsdException w:name="List Table 5 Dark Accent 5" w:uiPriority="50"/>
+    <w:lsdException w:name="List Table 6 Colorful Accent 5" w:uiPriority="51"/>
+    <w:lsdException w:name="List Table 7 Colorful Accent 5" w:uiPriority="52"/>
+    <w:lsdException w:name="List Table 1 Light Accent 6" w:uiPriority="46"/>
+    <w:lsdException w:name="List Table 2 Accent 6" w:uiPriority="47"/>
+    <w:lsdException w:name="List Table 3 Accent 6" w:uiPriority="48"/>
+    <w:lsdException w:name="List Table 4 Accent 6" w:uiPriority="49"/>
+    <w:lsdException w:name="List Table 5 Dark Accent 6" w:uiPriority="50"/>
+    <w:lsdException w:name="List Table 6 Colorful Accent 6" w:uiPriority="51"/>
+    <w:lsdException w:name="List Table 7 Colorful Accent 6" w:uiPriority="52"/>
+    <w:lsdException w:name="Mention" w:semiHidden="1" w:unhideWhenUsed="1"/>
+    <w:lsdException w:name="Smart Hyperlink" w:semiHidden="1" w:unhideWhenUsed="1"/>
+    <w:lsdException w:name="Hashtag" w:semiHidden="1" w:unhideWhenUsed="1"/>
+    <w:lsdException w:name="Unresolved Mention" w:semiHidden="1" w:unhideWhenUsed="1"/>
+    <w:lsdException w:name="Smart Link" w:semiHidden="1" w:unhideWhenUsed="1"/>
   </w:latentStyles>
   <w:style w:type="paragraph" w:default="1" w:styleId="Normal">
     <w:name w:val="Normal"/>
@@ -7682,6 +7919,50 @@
       <w:snapToGrid w:val="0"/>
       <w:sz w:val="24"/>
       <w:szCs w:val="20"/>
+    </w:rPr>
+  </w:style>
+  <w:style w:type="paragraph" w:styleId="Heading1">
+    <w:name w:val="heading 1"/>
+    <w:basedOn w:val="Normal"/>
+    <w:next w:val="Normal"/>
+    <w:link w:val="Heading1Char"/>
+    <w:uiPriority w:val="9"/>
+    <w:qFormat/>
+    <w:rsid w:val="00225FAC"/>
+    <w:pPr>
+      <w:keepNext/>
+      <w:keepLines/>
+      <w:spacing w:before="240"/>
+      <w:outlineLvl w:val="0"/>
+    </w:pPr>
+    <w:rPr>
+      <w:rFonts w:asciiTheme="majorHAnsi" w:eastAsiaTheme="majorEastAsia" w:hAnsiTheme="majorHAnsi" w:cstheme="majorBidi"/>
+      <w:color w:val="2F5496" w:themeColor="accent1" w:themeShade="BF"/>
+      <w:sz w:val="32"/>
+      <w:szCs w:val="32"/>
+    </w:rPr>
+  </w:style>
+  <w:style w:type="paragraph" w:styleId="Heading2">
+    <w:name w:val="heading 2"/>
+    <w:basedOn w:val="Normal"/>
+    <w:next w:val="Normal"/>
+    <w:link w:val="Heading2Char"/>
+    <w:uiPriority w:val="9"/>
+    <w:semiHidden/>
+    <w:unhideWhenUsed/>
+    <w:qFormat/>
+    <w:rsid w:val="00225FAC"/>
+    <w:pPr>
+      <w:keepNext/>
+      <w:keepLines/>
+      <w:spacing w:before="40"/>
+      <w:outlineLvl w:val="1"/>
+    </w:pPr>
+    <w:rPr>
+      <w:rFonts w:asciiTheme="majorHAnsi" w:eastAsiaTheme="majorEastAsia" w:hAnsiTheme="majorHAnsi" w:cstheme="majorBidi"/>
+      <w:color w:val="2F5496" w:themeColor="accent1" w:themeShade="BF"/>
+      <w:sz w:val="26"/>
+      <w:szCs w:val="26"/>
     </w:rPr>
   </w:style>
   <w:style w:type="character" w:default="1" w:styleId="DefaultParagraphFont">
@@ -7812,7 +8093,6 @@
       <w:szCs w:val="20"/>
     </w:rPr>
     <w:tblPr>
-      <w:tblInd w:w="0" w:type="dxa"/>
       <w:tblBorders>
         <w:top w:val="single" w:sz="4" w:space="0" w:color="auto"/>
         <w:left w:val="single" w:sz="4" w:space="0" w:color="auto"/>
@@ -7821,12 +8101,6 @@
         <w:insideH w:val="single" w:sz="4" w:space="0" w:color="auto"/>
         <w:insideV w:val="single" w:sz="4" w:space="0" w:color="auto"/>
       </w:tblBorders>
-      <w:tblCellMar>
-        <w:top w:w="0" w:type="dxa"/>
-        <w:left w:w="108" w:type="dxa"/>
-        <w:bottom w:w="0" w:type="dxa"/>
-        <w:right w:w="108" w:type="dxa"/>
-      </w:tblCellMar>
     </w:tblPr>
   </w:style>
   <w:style w:type="paragraph" w:styleId="BalloonText">
@@ -7857,351 +8131,268 @@
       <w:szCs w:val="16"/>
     </w:rPr>
   </w:style>
-</w:styles>
-</file>
-
-<file path=word/stylesWithEffects.xml><?xml version="1.0" encoding="utf-8"?>
-<w:styles xmlns:wpc="http://schemas.microsoft.com/office/word/2010/wordprocessingCanvas" xmlns:mc="http://schemas.openxmlformats.org/markup-compatibility/2006" xmlns:o="urn:schemas-microsoft-com:office:office" xmlns:r="http://schemas.openxmlformats.org/officeDocument/2006/relationships" xmlns:m="http://schemas.openxmlformats.org/officeDocument/2006/math" xmlns:v="urn:schemas-microsoft-com:vml" xmlns:wp14="http://schemas.microsoft.com/office/word/2010/wordprocessingDrawing" xmlns:wp="http://schemas.openxmlformats.org/drawingml/2006/wordprocessingDrawing" xmlns:w10="urn:schemas-microsoft-com:office:word" xmlns:w="http://schemas.openxmlformats.org/wordprocessingml/2006/main" xmlns:w14="http://schemas.microsoft.com/office/word/2010/wordml" xmlns:wpg="http://schemas.microsoft.com/office/word/2010/wordprocessingGroup" xmlns:wpi="http://schemas.microsoft.com/office/word/2010/wordprocessingInk" xmlns:wne="http://schemas.microsoft.com/office/word/2006/wordml" xmlns:wps="http://schemas.microsoft.com/office/word/2010/wordprocessingShape" mc:Ignorable="w14 wp14">
-  <w:docDefaults>
-    <w:rPrDefault>
-      <w:rPr>
-        <w:rFonts w:asciiTheme="minorHAnsi" w:eastAsiaTheme="minorHAnsi" w:hAnsiTheme="minorHAnsi" w:cstheme="minorBidi"/>
-        <w:sz w:val="22"/>
-        <w:szCs w:val="22"/>
-        <w:lang w:val="en-AU" w:eastAsia="en-US" w:bidi="ar-SA"/>
-      </w:rPr>
-    </w:rPrDefault>
-    <w:pPrDefault>
-      <w:pPr>
-        <w:spacing w:after="160" w:line="259" w:lineRule="auto"/>
-      </w:pPr>
-    </w:pPrDefault>
-  </w:docDefaults>
-  <w:latentStyles w:defLockedState="0" w:defUIPriority="99" w:defSemiHidden="1" w:defUnhideWhenUsed="1" w:defQFormat="0" w:count="267">
-    <w:lsdException w:name="Normal" w:semiHidden="0" w:uiPriority="0" w:unhideWhenUsed="0" w:qFormat="1"/>
-    <w:lsdException w:name="heading 1" w:semiHidden="0" w:uiPriority="9" w:unhideWhenUsed="0" w:qFormat="1"/>
-    <w:lsdException w:name="heading 2" w:uiPriority="9" w:qFormat="1"/>
-    <w:lsdException w:name="heading 3" w:uiPriority="9" w:qFormat="1"/>
-    <w:lsdException w:name="heading 4" w:uiPriority="9" w:qFormat="1"/>
-    <w:lsdException w:name="heading 5" w:uiPriority="9" w:qFormat="1"/>
-    <w:lsdException w:name="heading 6" w:uiPriority="9" w:qFormat="1"/>
-    <w:lsdException w:name="heading 7" w:uiPriority="9" w:qFormat="1"/>
-    <w:lsdException w:name="heading 8" w:uiPriority="9" w:qFormat="1"/>
-    <w:lsdException w:name="heading 9" w:uiPriority="9" w:qFormat="1"/>
-    <w:lsdException w:name="toc 1" w:uiPriority="39"/>
-    <w:lsdException w:name="toc 2" w:uiPriority="39"/>
-    <w:lsdException w:name="toc 3" w:uiPriority="39"/>
-    <w:lsdException w:name="toc 4" w:uiPriority="39"/>
-    <w:lsdException w:name="toc 5" w:uiPriority="39"/>
-    <w:lsdException w:name="toc 6" w:uiPriority="39"/>
-    <w:lsdException w:name="toc 7" w:uiPriority="39"/>
-    <w:lsdException w:name="toc 8" w:uiPriority="39"/>
-    <w:lsdException w:name="toc 9" w:uiPriority="39"/>
-    <w:lsdException w:name="caption" w:uiPriority="35" w:qFormat="1"/>
-    <w:lsdException w:name="Title" w:semiHidden="0" w:uiPriority="10" w:unhideWhenUsed="0" w:qFormat="1"/>
-    <w:lsdException w:name="Default Paragraph Font" w:uiPriority="1"/>
-    <w:lsdException w:name="Subtitle" w:semiHidden="0" w:uiPriority="11" w:unhideWhenUsed="0" w:qFormat="1"/>
-    <w:lsdException w:name="Strong" w:semiHidden="0" w:uiPriority="22" w:unhideWhenUsed="0" w:qFormat="1"/>
-    <w:lsdException w:name="Emphasis" w:semiHidden="0" w:uiPriority="20" w:unhideWhenUsed="0" w:qFormat="1"/>
-    <w:lsdException w:name="Table Grid" w:semiHidden="0" w:uiPriority="39" w:unhideWhenUsed="0"/>
-    <w:lsdException w:name="Placeholder Text" w:unhideWhenUsed="0"/>
-    <w:lsdException w:name="No Spacing" w:semiHidden="0" w:uiPriority="1" w:unhideWhenUsed="0" w:qFormat="1"/>
-    <w:lsdException w:name="Light Shading" w:semiHidden="0" w:uiPriority="60" w:unhideWhenUsed="0"/>
-    <w:lsdException w:name="Light List" w:semiHidden="0" w:uiPriority="61" w:unhideWhenUsed="0"/>
-    <w:lsdException w:name="Light Grid" w:semiHidden="0" w:uiPriority="62" w:unhideWhenUsed="0"/>
-    <w:lsdException w:name="Medium Shading 1" w:semiHidden="0" w:uiPriority="63" w:unhideWhenUsed="0"/>
-    <w:lsdException w:name="Medium Shading 2" w:semiHidden="0" w:uiPriority="64" w:unhideWhenUsed="0"/>
-    <w:lsdException w:name="Medium List 1" w:semiHidden="0" w:uiPriority="65" w:unhideWhenUsed="0"/>
-    <w:lsdException w:name="Medium List 2" w:semiHidden="0" w:uiPriority="66" w:unhideWhenUsed="0"/>
-    <w:lsdException w:name="Medium Grid 1" w:semiHidden="0" w:uiPriority="67" w:unhideWhenUsed="0"/>
-    <w:lsdException w:name="Medium Grid 2" w:semiHidden="0" w:uiPriority="68" w:unhideWhenUsed="0"/>
-    <w:lsdException w:name="Medium Grid 3" w:semiHidden="0" w:uiPriority="69" w:unhideWhenUsed="0"/>
-    <w:lsdException w:name="Dark List" w:semiHidden="0" w:uiPriority="70" w:unhideWhenUsed="0"/>
-    <w:lsdException w:name="Colorful Shading" w:semiHidden="0" w:uiPriority="71" w:unhideWhenUsed="0"/>
-    <w:lsdException w:name="Colorful List" w:semiHidden="0" w:uiPriority="72" w:unhideWhenUsed="0"/>
-    <w:lsdException w:name="Colorful Grid" w:semiHidden="0" w:uiPriority="73" w:unhideWhenUsed="0"/>
-    <w:lsdException w:name="Light Shading Accent 1" w:semiHidden="0" w:uiPriority="60" w:unhideWhenUsed="0"/>
-    <w:lsdException w:name="Light List Accent 1" w:semiHidden="0" w:uiPriority="61" w:unhideWhenUsed="0"/>
-    <w:lsdException w:name="Light Grid Accent 1" w:semiHidden="0" w:uiPriority="62" w:unhideWhenUsed="0"/>
-    <w:lsdException w:name="Medium Shading 1 Accent 1" w:semiHidden="0" w:uiPriority="63" w:unhideWhenUsed="0"/>
-    <w:lsdException w:name="Medium Shading 2 Accent 1" w:semiHidden="0" w:uiPriority="64" w:unhideWhenUsed="0"/>
-    <w:lsdException w:name="Medium List 1 Accent 1" w:semiHidden="0" w:uiPriority="65" w:unhideWhenUsed="0"/>
-    <w:lsdException w:name="Revision" w:unhideWhenUsed="0"/>
-    <w:lsdException w:name="List Paragraph" w:semiHidden="0" w:uiPriority="34" w:unhideWhenUsed="0" w:qFormat="1"/>
-    <w:lsdException w:name="Quote" w:semiHidden="0" w:uiPriority="29" w:unhideWhenUsed="0" w:qFormat="1"/>
-    <w:lsdException w:name="Intense Quote" w:semiHidden="0" w:uiPriority="30" w:unhideWhenUsed="0" w:qFormat="1"/>
-    <w:lsdException w:name="Medium List 2 Accent 1" w:semiHidden="0" w:uiPriority="66" w:unhideWhenUsed="0"/>
-    <w:lsdException w:name="Medium Grid 1 Accent 1" w:semiHidden="0" w:uiPriority="67" w:unhideWhenUsed="0"/>
-    <w:lsdException w:name="Medium Grid 2 Accent 1" w:semiHidden="0" w:uiPriority="68" w:unhideWhenUsed="0"/>
-    <w:lsdException w:name="Medium Grid 3 Accent 1" w:semiHidden="0" w:uiPriority="69" w:unhideWhenUsed="0"/>
-    <w:lsdException w:name="Dark List Accent 1" w:semiHidden="0" w:uiPriority="70" w:unhideWhenUsed="0"/>
-    <w:lsdException w:name="Colorful Shading Accent 1" w:semiHidden="0" w:uiPriority="71" w:unhideWhenUsed="0"/>
-    <w:lsdException w:name="Colorful List Accent 1" w:semiHidden="0" w:uiPriority="72" w:unhideWhenUsed="0"/>
-    <w:lsdException w:name="Colorful Grid Accent 1" w:semiHidden="0" w:uiPriority="73" w:unhideWhenUsed="0"/>
-    <w:lsdException w:name="Light Shading Accent 2" w:semiHidden="0" w:uiPriority="60" w:unhideWhenUsed="0"/>
-    <w:lsdException w:name="Light List Accent 2" w:semiHidden="0" w:uiPriority="61" w:unhideWhenUsed="0"/>
-    <w:lsdException w:name="Light Grid Accent 2" w:semiHidden="0" w:uiPriority="62" w:unhideWhenUsed="0"/>
-    <w:lsdException w:name="Medium Shading 1 Accent 2" w:semiHidden="0" w:uiPriority="63" w:unhideWhenUsed="0"/>
-    <w:lsdException w:name="Medium Shading 2 Accent 2" w:semiHidden="0" w:uiPriority="64" w:unhideWhenUsed="0"/>
-    <w:lsdException w:name="Medium List 1 Accent 2" w:semiHidden="0" w:uiPriority="65" w:unhideWhenUsed="0"/>
-    <w:lsdException w:name="Medium List 2 Accent 2" w:semiHidden="0" w:uiPriority="66" w:unhideWhenUsed="0"/>
-    <w:lsdException w:name="Medium Grid 1 Accent 2" w:semiHidden="0" w:uiPriority="67" w:unhideWhenUsed="0"/>
-    <w:lsdException w:name="Medium Grid 2 Accent 2" w:semiHidden="0" w:uiPriority="68" w:unhideWhenUsed="0"/>
-    <w:lsdException w:name="Medium Grid 3 Accent 2" w:semiHidden="0" w:uiPriority="69" w:unhideWhenUsed="0"/>
-    <w:lsdException w:name="Dark List Accent 2" w:semiHidden="0" w:uiPriority="70" w:unhideWhenUsed="0"/>
-    <w:lsdException w:name="Colorful Shading Accent 2" w:semiHidden="0" w:uiPriority="71" w:unhideWhenUsed="0"/>
-    <w:lsdException w:name="Colorful List Accent 2" w:semiHidden="0" w:uiPriority="72" w:unhideWhenUsed="0"/>
-    <w:lsdException w:name="Colorful Grid Accent 2" w:semiHidden="0" w:uiPriority="73" w:unhideWhenUsed="0"/>
-    <w:lsdException w:name="Light Shading Accent 3" w:semiHidden="0" w:uiPriority="60" w:unhideWhenUsed="0"/>
-    <w:lsdException w:name="Light List Accent 3" w:semiHidden="0" w:uiPriority="61" w:unhideWhenUsed="0"/>
-    <w:lsdException w:name="Light Grid Accent 3" w:semiHidden="0" w:uiPriority="62" w:unhideWhenUsed="0"/>
-    <w:lsdException w:name="Medium Shading 1 Accent 3" w:semiHidden="0" w:uiPriority="63" w:unhideWhenUsed="0"/>
-    <w:lsdException w:name="Medium Shading 2 Accent 3" w:semiHidden="0" w:uiPriority="64" w:unhideWhenUsed="0"/>
-    <w:lsdException w:name="Medium List 1 Accent 3" w:semiHidden="0" w:uiPriority="65" w:unhideWhenUsed="0"/>
-    <w:lsdException w:name="Medium List 2 Accent 3" w:semiHidden="0" w:uiPriority="66" w:unhideWhenUsed="0"/>
-    <w:lsdException w:name="Medium Grid 1 Accent 3" w:semiHidden="0" w:uiPriority="67" w:unhideWhenUsed="0"/>
-    <w:lsdException w:name="Medium Grid 2 Accent 3" w:semiHidden="0" w:uiPriority="68" w:unhideWhenUsed="0"/>
-    <w:lsdException w:name="Medium Grid 3 Accent 3" w:semiHidden="0" w:uiPriority="69" w:unhideWhenUsed="0"/>
-    <w:lsdException w:name="Dark List Accent 3" w:semiHidden="0" w:uiPriority="70" w:unhideWhenUsed="0"/>
-    <w:lsdException w:name="Colorful Shading Accent 3" w:semiHidden="0" w:uiPriority="71" w:unhideWhenUsed="0"/>
-    <w:lsdException w:name="Colorful List Accent 3" w:semiHidden="0" w:uiPriority="72" w:unhideWhenUsed="0"/>
-    <w:lsdException w:name="Colorful Grid Accent 3" w:semiHidden="0" w:uiPriority="73" w:unhideWhenUsed="0"/>
-    <w:lsdException w:name="Light Shading Accent 4" w:semiHidden="0" w:uiPriority="60" w:unhideWhenUsed="0"/>
-    <w:lsdException w:name="Light List Accent 4" w:semiHidden="0" w:uiPriority="61" w:unhideWhenUsed="0"/>
-    <w:lsdException w:name="Light Grid Accent 4" w:semiHidden="0" w:uiPriority="62" w:unhideWhenUsed="0"/>
-    <w:lsdException w:name="Medium Shading 1 Accent 4" w:semiHidden="0" w:uiPriority="63" w:unhideWhenUsed="0"/>
-    <w:lsdException w:name="Medium Shading 2 Accent 4" w:semiHidden="0" w:uiPriority="64" w:unhideWhenUsed="0"/>
-    <w:lsdException w:name="Medium List 1 Accent 4" w:semiHidden="0" w:uiPriority="65" w:unhideWhenUsed="0"/>
-    <w:lsdException w:name="Medium List 2 Accent 4" w:semiHidden="0" w:uiPriority="66" w:unhideWhenUsed="0"/>
-    <w:lsdException w:name="Medium Grid 1 Accent 4" w:semiHidden="0" w:uiPriority="67" w:unhideWhenUsed="0"/>
-    <w:lsdException w:name="Medium Grid 2 Accent 4" w:semiHidden="0" w:uiPriority="68" w:unhideWhenUsed="0"/>
-    <w:lsdException w:name="Medium Grid 3 Accent 4" w:semiHidden="0" w:uiPriority="69" w:unhideWhenUsed="0"/>
-    <w:lsdException w:name="Dark List Accent 4" w:semiHidden="0" w:uiPriority="70" w:unhideWhenUsed="0"/>
-    <w:lsdException w:name="Colorful Shading Accent 4" w:semiHidden="0" w:uiPriority="71" w:unhideWhenUsed="0"/>
-    <w:lsdException w:name="Colorful List Accent 4" w:semiHidden="0" w:uiPriority="72" w:unhideWhenUsed="0"/>
-    <w:lsdException w:name="Colorful Grid Accent 4" w:semiHidden="0" w:uiPriority="73" w:unhideWhenUsed="0"/>
-    <w:lsdException w:name="Light Shading Accent 5" w:semiHidden="0" w:uiPriority="60" w:unhideWhenUsed="0"/>
-    <w:lsdException w:name="Light List Accent 5" w:semiHidden="0" w:uiPriority="61" w:unhideWhenUsed="0"/>
-    <w:lsdException w:name="Light Grid Accent 5" w:semiHidden="0" w:uiPriority="62" w:unhideWhenUsed="0"/>
-    <w:lsdException w:name="Medium Shading 1 Accent 5" w:semiHidden="0" w:uiPriority="63" w:unhideWhenUsed="0"/>
-    <w:lsdException w:name="Medium Shading 2 Accent 5" w:semiHidden="0" w:uiPriority="64" w:unhideWhenUsed="0"/>
-    <w:lsdException w:name="Medium List 1 Accent 5" w:semiHidden="0" w:uiPriority="65" w:unhideWhenUsed="0"/>
-    <w:lsdException w:name="Medium List 2 Accent 5" w:semiHidden="0" w:uiPriority="66" w:unhideWhenUsed="0"/>
-    <w:lsdException w:name="Medium Grid 1 Accent 5" w:semiHidden="0" w:uiPriority="67" w:unhideWhenUsed="0"/>
-    <w:lsdException w:name="Medium Grid 2 Accent 5" w:semiHidden="0" w:uiPriority="68" w:unhideWhenUsed="0"/>
-    <w:lsdException w:name="Medium Grid 3 Accent 5" w:semiHidden="0" w:uiPriority="69" w:unhideWhenUsed="0"/>
-    <w:lsdException w:name="Dark List Accent 5" w:semiHidden="0" w:uiPriority="70" w:unhideWhenUsed="0"/>
-    <w:lsdException w:name="Colorful Shading Accent 5" w:semiHidden="0" w:uiPriority="71" w:unhideWhenUsed="0"/>
-    <w:lsdException w:name="Colorful List Accent 5" w:semiHidden="0" w:uiPriority="72" w:unhideWhenUsed="0"/>
-    <w:lsdException w:name="Colorful Grid Accent 5" w:semiHidden="0" w:uiPriority="73" w:unhideWhenUsed="0"/>
-    <w:lsdException w:name="Light Shading Accent 6" w:semiHidden="0" w:uiPriority="60" w:unhideWhenUsed="0"/>
-    <w:lsdException w:name="Light List Accent 6" w:semiHidden="0" w:uiPriority="61" w:unhideWhenUsed="0"/>
-    <w:lsdException w:name="Light Grid Accent 6" w:semiHidden="0" w:uiPriority="62" w:unhideWhenUsed="0"/>
-    <w:lsdException w:name="Medium Shading 1 Accent 6" w:semiHidden="0" w:uiPriority="63" w:unhideWhenUsed="0"/>
-    <w:lsdException w:name="Medium Shading 2 Accent 6" w:semiHidden="0" w:uiPriority="64" w:unhideWhenUsed="0"/>
-    <w:lsdException w:name="Medium List 1 Accent 6" w:semiHidden="0" w:uiPriority="65" w:unhideWhenUsed="0"/>
-    <w:lsdException w:name="Medium List 2 Accent 6" w:semiHidden="0" w:uiPriority="66" w:unhideWhenUsed="0"/>
-    <w:lsdException w:name="Medium Grid 1 Accent 6" w:semiHidden="0" w:uiPriority="67" w:unhideWhenUsed="0"/>
-    <w:lsdException w:name="Medium Grid 2 Accent 6" w:semiHidden="0" w:uiPriority="68" w:unhideWhenUsed="0"/>
-    <w:lsdException w:name="Medium Grid 3 Accent 6" w:semiHidden="0" w:uiPriority="69" w:unhideWhenUsed="0"/>
-    <w:lsdException w:name="Dark List Accent 6" w:semiHidden="0" w:uiPriority="70" w:unhideWhenUsed="0"/>
-    <w:lsdException w:name="Colorful Shading Accent 6" w:semiHidden="0" w:uiPriority="71" w:unhideWhenUsed="0"/>
-    <w:lsdException w:name="Colorful List Accent 6" w:semiHidden="0" w:uiPriority="72" w:unhideWhenUsed="0"/>
-    <w:lsdException w:name="Colorful Grid Accent 6" w:semiHidden="0" w:uiPriority="73" w:unhideWhenUsed="0"/>
-    <w:lsdException w:name="Subtle Emphasis" w:semiHidden="0" w:uiPriority="19" w:unhideWhenUsed="0" w:qFormat="1"/>
-    <w:lsdException w:name="Intense Emphasis" w:semiHidden="0" w:uiPriority="21" w:unhideWhenUsed="0" w:qFormat="1"/>
-    <w:lsdException w:name="Subtle Reference" w:semiHidden="0" w:uiPriority="31" w:unhideWhenUsed="0" w:qFormat="1"/>
-    <w:lsdException w:name="Intense Reference" w:semiHidden="0" w:uiPriority="32" w:unhideWhenUsed="0" w:qFormat="1"/>
-    <w:lsdException w:name="Book Title" w:semiHidden="0" w:uiPriority="33" w:unhideWhenUsed="0" w:qFormat="1"/>
-    <w:lsdException w:name="Bibliography" w:uiPriority="37"/>
-    <w:lsdException w:name="TOC Heading" w:uiPriority="39" w:qFormat="1"/>
-  </w:latentStyles>
-  <w:style w:type="paragraph" w:default="1" w:styleId="Normal">
-    <w:name w:val="Normal"/>
+  <w:style w:type="paragraph" w:customStyle="1" w:styleId="MeSigning">
+    <w:name w:val="Me Signing"/>
+    <w:link w:val="MeSigningChar"/>
     <w:qFormat/>
-    <w:rsid w:val="00FD46AD"/>
+    <w:rsid w:val="00225FAC"/>
     <w:pPr>
-      <w:widowControl w:val="0"/>
       <w:spacing w:after="0" w:line="240" w:lineRule="auto"/>
     </w:pPr>
     <w:rPr>
-      <w:rFonts w:ascii="Palatino" w:eastAsia="Times New Roman" w:hAnsi="Palatino" w:cs="Times New Roman"/>
-      <w:snapToGrid w:val="0"/>
-      <w:sz w:val="24"/>
-      <w:szCs w:val="20"/>
+      <w:rFonts w:ascii="Brush Script MT" w:hAnsi="Brush Script MT"/>
+      <w:strike/>
+      <w:color w:val="0000FF"/>
+      <w:lang w:val="en-US"/>
     </w:rPr>
   </w:style>
-  <w:style w:type="character" w:default="1" w:styleId="DefaultParagraphFont">
-    <w:name w:val="Default Paragraph Font"/>
-    <w:uiPriority w:val="1"/>
-    <w:semiHidden/>
-    <w:unhideWhenUsed/>
+  <w:style w:type="character" w:customStyle="1" w:styleId="MeSigningChar">
+    <w:name w:val="Me Signing Char"/>
+    <w:basedOn w:val="DefaultParagraphFont"/>
+    <w:link w:val="MeSigning"/>
+    <w:rsid w:val="00225FAC"/>
+    <w:rPr>
+      <w:rFonts w:ascii="Brush Script MT" w:hAnsi="Brush Script MT"/>
+      <w:strike/>
+      <w:color w:val="0000FF"/>
+      <w:lang w:val="en-US"/>
+    </w:rPr>
   </w:style>
-  <w:style w:type="table" w:default="1" w:styleId="TableNormal">
-    <w:name w:val="Normal Table"/>
-    <w:uiPriority w:val="99"/>
-    <w:semiHidden/>
-    <w:unhideWhenUsed/>
-    <w:tblPr>
-      <w:tblInd w:w="0" w:type="dxa"/>
-      <w:tblCellMar>
-        <w:top w:w="0" w:type="dxa"/>
-        <w:left w:w="108" w:type="dxa"/>
-        <w:bottom w:w="0" w:type="dxa"/>
-        <w:right w:w="108" w:type="dxa"/>
-      </w:tblCellMar>
-    </w:tblPr>
-  </w:style>
-  <w:style w:type="numbering" w:default="1" w:styleId="NoList">
-    <w:name w:val="No List"/>
-    <w:uiPriority w:val="99"/>
-    <w:semiHidden/>
-    <w:unhideWhenUsed/>
-  </w:style>
-  <w:style w:type="paragraph" w:styleId="Header">
-    <w:name w:val="header"/>
-    <w:basedOn w:val="Normal"/>
-    <w:link w:val="HeaderChar"/>
-    <w:uiPriority w:val="99"/>
-    <w:unhideWhenUsed/>
-    <w:rsid w:val="00B111A9"/>
+  <w:style w:type="paragraph" w:customStyle="1" w:styleId="MyHeading">
+    <w:name w:val="My Heading"/>
+    <w:basedOn w:val="Heading1"/>
+    <w:next w:val="Normal"/>
+    <w:qFormat/>
+    <w:rsid w:val="00225FAC"/>
     <w:pPr>
-      <w:tabs>
-        <w:tab w:val="center" w:pos="4513"/>
-        <w:tab w:val="right" w:pos="9026"/>
-      </w:tabs>
-    </w:pPr>
-  </w:style>
-  <w:style w:type="character" w:customStyle="1" w:styleId="HeaderChar">
-    <w:name w:val="Header Char"/>
-    <w:basedOn w:val="DefaultParagraphFont"/>
-    <w:link w:val="Header"/>
-    <w:uiPriority w:val="99"/>
-    <w:rsid w:val="00B111A9"/>
-  </w:style>
-  <w:style w:type="paragraph" w:styleId="Footer">
-    <w:name w:val="footer"/>
-    <w:basedOn w:val="Normal"/>
-    <w:link w:val="FooterChar"/>
-    <w:uiPriority w:val="99"/>
-    <w:unhideWhenUsed/>
-    <w:rsid w:val="00B111A9"/>
-    <w:pPr>
-      <w:tabs>
-        <w:tab w:val="center" w:pos="4513"/>
-        <w:tab w:val="right" w:pos="9026"/>
-      </w:tabs>
-    </w:pPr>
-  </w:style>
-  <w:style w:type="character" w:customStyle="1" w:styleId="FooterChar">
-    <w:name w:val="Footer Char"/>
-    <w:basedOn w:val="DefaultParagraphFont"/>
-    <w:link w:val="Footer"/>
-    <w:uiPriority w:val="99"/>
-    <w:rsid w:val="00B111A9"/>
-  </w:style>
-  <w:style w:type="paragraph" w:styleId="Title">
-    <w:name w:val="Title"/>
-    <w:basedOn w:val="Normal"/>
-    <w:next w:val="Normal"/>
-    <w:link w:val="TitleChar"/>
-    <w:uiPriority w:val="10"/>
-    <w:qFormat/>
-    <w:rsid w:val="00B111A9"/>
-    <w:pPr>
-      <w:contextualSpacing/>
-      <w:jc w:val="right"/>
+      <w:widowControl/>
+      <w:spacing w:before="0"/>
     </w:pPr>
     <w:rPr>
-      <w:rFonts w:ascii="Tahoma" w:eastAsiaTheme="majorEastAsia" w:hAnsi="Tahoma" w:cs="Tahoma"/>
-      <w:spacing w:val="-10"/>
-      <w:kern w:val="28"/>
+      <w:snapToGrid/>
+      <w:color w:val="000099"/>
+      <w:lang w:val="en-US"/>
+    </w:rPr>
+  </w:style>
+  <w:style w:type="character" w:customStyle="1" w:styleId="Heading1Char">
+    <w:name w:val="Heading 1 Char"/>
+    <w:basedOn w:val="DefaultParagraphFont"/>
+    <w:link w:val="Heading1"/>
+    <w:uiPriority w:val="9"/>
+    <w:rsid w:val="00225FAC"/>
+    <w:rPr>
+      <w:rFonts w:asciiTheme="majorHAnsi" w:eastAsiaTheme="majorEastAsia" w:hAnsiTheme="majorHAnsi" w:cstheme="majorBidi"/>
+      <w:snapToGrid w:val="0"/>
+      <w:color w:val="2F5496" w:themeColor="accent1" w:themeShade="BF"/>
       <w:sz w:val="32"/>
       <w:szCs w:val="32"/>
     </w:rPr>
   </w:style>
-  <w:style w:type="character" w:customStyle="1" w:styleId="TitleChar">
-    <w:name w:val="Title Char"/>
+  <w:style w:type="paragraph" w:customStyle="1" w:styleId="MyHeading2">
+    <w:name w:val="My Heading 2"/>
+    <w:basedOn w:val="Heading2"/>
+    <w:next w:val="Normal"/>
+    <w:link w:val="MyHeading2Char"/>
+    <w:qFormat/>
+    <w:rsid w:val="00225FAC"/>
+    <w:pPr>
+      <w:widowControl/>
+      <w:spacing w:before="0"/>
+    </w:pPr>
+    <w:rPr>
+      <w:snapToGrid/>
+      <w:color w:val="000099"/>
+      <w:sz w:val="28"/>
+      <w:lang w:val="en-US"/>
+    </w:rPr>
+  </w:style>
+  <w:style w:type="character" w:customStyle="1" w:styleId="MyHeading2Char">
+    <w:name w:val="My Heading 2 Char"/>
     <w:basedOn w:val="DefaultParagraphFont"/>
-    <w:link w:val="Title"/>
-    <w:uiPriority w:val="10"/>
-    <w:rsid w:val="00B111A9"/>
+    <w:link w:val="MyHeading2"/>
+    <w:rsid w:val="00225FAC"/>
     <w:rPr>
-      <w:rFonts w:ascii="Tahoma" w:eastAsiaTheme="majorEastAsia" w:hAnsi="Tahoma" w:cs="Tahoma"/>
+      <w:rFonts w:asciiTheme="majorHAnsi" w:eastAsiaTheme="majorEastAsia" w:hAnsiTheme="majorHAnsi" w:cstheme="majorBidi"/>
+      <w:color w:val="000099"/>
+      <w:sz w:val="28"/>
+      <w:szCs w:val="26"/>
+      <w:lang w:val="en-US"/>
+    </w:rPr>
+  </w:style>
+  <w:style w:type="character" w:customStyle="1" w:styleId="Heading2Char">
+    <w:name w:val="Heading 2 Char"/>
+    <w:basedOn w:val="DefaultParagraphFont"/>
+    <w:link w:val="Heading2"/>
+    <w:uiPriority w:val="9"/>
+    <w:semiHidden/>
+    <w:rsid w:val="00225FAC"/>
+    <w:rPr>
+      <w:rFonts w:asciiTheme="majorHAnsi" w:eastAsiaTheme="majorEastAsia" w:hAnsiTheme="majorHAnsi" w:cstheme="majorBidi"/>
+      <w:snapToGrid w:val="0"/>
+      <w:color w:val="2F5496" w:themeColor="accent1" w:themeShade="BF"/>
+      <w:sz w:val="26"/>
+      <w:szCs w:val="26"/>
+    </w:rPr>
+  </w:style>
+  <w:style w:type="paragraph" w:customStyle="1" w:styleId="MyStyle">
+    <w:name w:val="My Style"/>
+    <w:basedOn w:val="Normal"/>
+    <w:link w:val="MyStyleChar"/>
+    <w:qFormat/>
+    <w:rsid w:val="00225FAC"/>
+    <w:pPr>
+      <w:widowControl/>
+      <w:spacing w:line="259" w:lineRule="auto"/>
+    </w:pPr>
+    <w:rPr>
+      <w:rFonts w:asciiTheme="minorHAnsi" w:eastAsiaTheme="minorHAnsi" w:hAnsiTheme="minorHAnsi" w:cstheme="minorBidi"/>
+      <w:snapToGrid/>
+      <w:color w:val="0000FF"/>
+      <w:szCs w:val="22"/>
+    </w:rPr>
+  </w:style>
+  <w:style w:type="character" w:customStyle="1" w:styleId="MyStyleChar">
+    <w:name w:val="My Style Char"/>
+    <w:basedOn w:val="DefaultParagraphFont"/>
+    <w:link w:val="MyStyle"/>
+    <w:rsid w:val="00225FAC"/>
+    <w:rPr>
+      <w:color w:val="0000FF"/>
+      <w:sz w:val="24"/>
+    </w:rPr>
+  </w:style>
+  <w:style w:type="paragraph" w:customStyle="1" w:styleId="MySubheading">
+    <w:name w:val="My Subheading"/>
+    <w:basedOn w:val="Heading2"/>
+    <w:next w:val="MyStyle"/>
+    <w:link w:val="MySubheadingChar"/>
+    <w:qFormat/>
+    <w:rsid w:val="00225FAC"/>
+    <w:pPr>
+      <w:widowControl/>
+      <w:spacing w:before="0"/>
+    </w:pPr>
+    <w:rPr>
+      <w:snapToGrid/>
+      <w:color w:val="000099"/>
+      <w:sz w:val="28"/>
+      <w:lang w:val="en-US"/>
+    </w:rPr>
+  </w:style>
+  <w:style w:type="character" w:customStyle="1" w:styleId="MySubheadingChar">
+    <w:name w:val="My Subheading Char"/>
+    <w:basedOn w:val="DefaultParagraphFont"/>
+    <w:link w:val="MySubheading"/>
+    <w:rsid w:val="00225FAC"/>
+    <w:rPr>
+      <w:rFonts w:asciiTheme="majorHAnsi" w:eastAsiaTheme="majorEastAsia" w:hAnsiTheme="majorHAnsi" w:cstheme="majorBidi"/>
+      <w:color w:val="000099"/>
+      <w:sz w:val="28"/>
+      <w:szCs w:val="26"/>
+      <w:lang w:val="en-US"/>
+    </w:rPr>
+  </w:style>
+  <w:style w:type="paragraph" w:customStyle="1" w:styleId="MySubtitle">
+    <w:name w:val="My Subtitle"/>
+    <w:basedOn w:val="Subtitle"/>
+    <w:next w:val="MyStyle"/>
+    <w:link w:val="MySubtitleChar"/>
+    <w:qFormat/>
+    <w:rsid w:val="00225FAC"/>
+    <w:pPr>
+      <w:widowControl/>
+      <w:spacing w:after="0"/>
+      <w:jc w:val="center"/>
+    </w:pPr>
+    <w:rPr>
+      <w:snapToGrid/>
+      <w:color w:val="0066FF"/>
+      <w:sz w:val="20"/>
+      <w:lang w:val="en-US"/>
+    </w:rPr>
+  </w:style>
+  <w:style w:type="character" w:customStyle="1" w:styleId="MySubtitleChar">
+    <w:name w:val="My Subtitle Char"/>
+    <w:basedOn w:val="SubtitleChar"/>
+    <w:link w:val="MySubtitle"/>
+    <w:rsid w:val="00225FAC"/>
+    <w:rPr>
+      <w:rFonts w:eastAsiaTheme="minorEastAsia"/>
+      <w:snapToGrid/>
+      <w:color w:val="0066FF"/>
+      <w:spacing w:val="15"/>
+      <w:sz w:val="20"/>
+      <w:lang w:val="en-US"/>
+    </w:rPr>
+  </w:style>
+  <w:style w:type="paragraph" w:styleId="Subtitle">
+    <w:name w:val="Subtitle"/>
+    <w:basedOn w:val="Normal"/>
+    <w:next w:val="Normal"/>
+    <w:link w:val="SubtitleChar"/>
+    <w:uiPriority w:val="11"/>
+    <w:qFormat/>
+    <w:rsid w:val="00225FAC"/>
+    <w:pPr>
+      <w:numPr>
+        <w:ilvl w:val="1"/>
+      </w:numPr>
+      <w:spacing w:after="160"/>
+    </w:pPr>
+    <w:rPr>
+      <w:rFonts w:asciiTheme="minorHAnsi" w:eastAsiaTheme="minorEastAsia" w:hAnsiTheme="minorHAnsi" w:cstheme="minorBidi"/>
+      <w:color w:val="5A5A5A" w:themeColor="text1" w:themeTint="A5"/>
+      <w:spacing w:val="15"/>
+      <w:sz w:val="22"/>
+      <w:szCs w:val="22"/>
+    </w:rPr>
+  </w:style>
+  <w:style w:type="character" w:customStyle="1" w:styleId="SubtitleChar">
+    <w:name w:val="Subtitle Char"/>
+    <w:basedOn w:val="DefaultParagraphFont"/>
+    <w:link w:val="Subtitle"/>
+    <w:uiPriority w:val="11"/>
+    <w:rsid w:val="00225FAC"/>
+    <w:rPr>
+      <w:rFonts w:eastAsiaTheme="minorEastAsia"/>
+      <w:snapToGrid w:val="0"/>
+      <w:color w:val="5A5A5A" w:themeColor="text1" w:themeTint="A5"/>
+      <w:spacing w:val="15"/>
+    </w:rPr>
+  </w:style>
+  <w:style w:type="paragraph" w:customStyle="1" w:styleId="MyTitle">
+    <w:name w:val="My Title"/>
+    <w:basedOn w:val="Title"/>
+    <w:next w:val="MySubtitle"/>
+    <w:link w:val="MyTitleChar"/>
+    <w:qFormat/>
+    <w:rsid w:val="00225FAC"/>
+    <w:pPr>
+      <w:widowControl/>
+      <w:jc w:val="center"/>
+    </w:pPr>
+    <w:rPr>
+      <w:rFonts w:asciiTheme="majorHAnsi" w:hAnsiTheme="majorHAnsi" w:cstheme="majorBidi"/>
+      <w:snapToGrid/>
+      <w:color w:val="000099"/>
+      <w:sz w:val="56"/>
+      <w:szCs w:val="56"/>
+      <w:lang w:val="en-US"/>
+    </w:rPr>
+  </w:style>
+  <w:style w:type="character" w:customStyle="1" w:styleId="MyTitleChar">
+    <w:name w:val="My Title Char"/>
+    <w:basedOn w:val="TitleChar"/>
+    <w:link w:val="MyTitle"/>
+    <w:rsid w:val="00225FAC"/>
+    <w:rPr>
+      <w:rFonts w:asciiTheme="majorHAnsi" w:eastAsiaTheme="majorEastAsia" w:hAnsiTheme="majorHAnsi" w:cstheme="majorBidi"/>
+      <w:color w:val="000099"/>
       <w:spacing w:val="-10"/>
       <w:kern w:val="28"/>
-      <w:sz w:val="32"/>
-      <w:szCs w:val="32"/>
-    </w:rPr>
-  </w:style>
-  <w:style w:type="paragraph" w:styleId="ListParagraph">
-    <w:name w:val="List Paragraph"/>
-    <w:basedOn w:val="Normal"/>
-    <w:uiPriority w:val="34"/>
-    <w:qFormat/>
-    <w:rsid w:val="00B111A9"/>
-    <w:pPr>
-      <w:ind w:left="720"/>
-      <w:contextualSpacing/>
-    </w:pPr>
-  </w:style>
-  <w:style w:type="table" w:styleId="TableGrid">
-    <w:name w:val="Table Grid"/>
-    <w:basedOn w:val="TableNormal"/>
-    <w:uiPriority w:val="39"/>
-    <w:rsid w:val="00B111A9"/>
-    <w:pPr>
-      <w:spacing w:after="0" w:line="240" w:lineRule="auto"/>
-    </w:pPr>
-    <w:rPr>
-      <w:rFonts w:ascii="Times New Roman" w:eastAsia="Times New Roman" w:hAnsi="Times New Roman" w:cs="Times New Roman"/>
-      <w:sz w:val="20"/>
-      <w:szCs w:val="20"/>
-    </w:rPr>
-    <w:tblPr>
-      <w:tblInd w:w="0" w:type="dxa"/>
-      <w:tblBorders>
-        <w:top w:val="single" w:sz="4" w:space="0" w:color="auto"/>
-        <w:left w:val="single" w:sz="4" w:space="0" w:color="auto"/>
-        <w:bottom w:val="single" w:sz="4" w:space="0" w:color="auto"/>
-        <w:right w:val="single" w:sz="4" w:space="0" w:color="auto"/>
-        <w:insideH w:val="single" w:sz="4" w:space="0" w:color="auto"/>
-        <w:insideV w:val="single" w:sz="4" w:space="0" w:color="auto"/>
-      </w:tblBorders>
-      <w:tblCellMar>
-        <w:top w:w="0" w:type="dxa"/>
-        <w:left w:w="108" w:type="dxa"/>
-        <w:bottom w:w="0" w:type="dxa"/>
-        <w:right w:w="108" w:type="dxa"/>
-      </w:tblCellMar>
-    </w:tblPr>
-  </w:style>
-  <w:style w:type="paragraph" w:styleId="BalloonText">
-    <w:name w:val="Balloon Text"/>
-    <w:basedOn w:val="Normal"/>
-    <w:link w:val="BalloonTextChar"/>
-    <w:uiPriority w:val="99"/>
-    <w:semiHidden/>
-    <w:unhideWhenUsed/>
-    <w:rsid w:val="008E6AB7"/>
-    <w:rPr>
-      <w:rFonts w:ascii="Tahoma" w:hAnsi="Tahoma" w:cs="Tahoma"/>
-      <w:sz w:val="16"/>
-      <w:szCs w:val="16"/>
-    </w:rPr>
-  </w:style>
-  <w:style w:type="character" w:customStyle="1" w:styleId="BalloonTextChar">
-    <w:name w:val="Balloon Text Char"/>
-    <w:basedOn w:val="DefaultParagraphFont"/>
-    <w:link w:val="BalloonText"/>
-    <w:uiPriority w:val="99"/>
-    <w:semiHidden/>
-    <w:rsid w:val="008E6AB7"/>
-    <w:rPr>
-      <w:rFonts w:ascii="Tahoma" w:eastAsia="Times New Roman" w:hAnsi="Tahoma" w:cs="Tahoma"/>
-      <w:snapToGrid w:val="0"/>
-      <w:sz w:val="16"/>
-      <w:szCs w:val="16"/>
+      <w:sz w:val="56"/>
+      <w:szCs w:val="56"/>
+      <w:lang w:val="en-US"/>
     </w:rPr>
   </w:style>
 </w:styles>
@@ -8496,28 +8687,13 @@
   <a:extraClrSchemeLst/>
   <a:extLst>
     <a:ext uri="{05A4C25C-085E-4340-85A3-A5531E510DB2}">
-      <thm15:themeFamily xmlns="" xmlns:thm15="http://schemas.microsoft.com/office/thememl/2012/main" name="Office Theme" id="{62F939B6-93AF-4DB8-9C6B-D6C7DFDC589F}" vid="{4A3C46E8-61CC-4603-A589-7422A47A8E4A}"/>
+      <thm15:themeFamily xmlns:thm15="http://schemas.microsoft.com/office/thememl/2012/main" name="Office Theme" id="{62F939B6-93AF-4DB8-9C6B-D6C7DFDC589F}" vid="{4A3C46E8-61CC-4603-A589-7422A47A8E4A}"/>
     </a:ext>
   </a:extLst>
 </a:theme>
 </file>
 
 <file path=customXml/item1.xml><?xml version="1.0" encoding="utf-8"?>
-<?mso-contentType ?>
-<FormTemplates xmlns="http://schemas.microsoft.com/sharepoint/v3/contenttype/forms">
-  <Display>DocumentLibraryForm</Display>
-  <Edit>DocumentLibraryForm</Edit>
-  <New>DocumentLibraryForm</New>
-</FormTemplates>
-</file>
-
-<file path=customXml/item2.xml><?xml version="1.0" encoding="utf-8"?>
-<p:properties xmlns:p="http://schemas.microsoft.com/office/2006/metadata/properties" xmlns:xsi="http://www.w3.org/2001/XMLSchema-instance" xmlns:pc="http://schemas.microsoft.com/office/infopath/2007/PartnerControls">
-  <documentManagement/>
-</p:properties>
-</file>
-
-<file path=customXml/item3.xml><?xml version="1.0" encoding="utf-8"?>
 <ct:contentTypeSchema xmlns:ct="http://schemas.microsoft.com/office/2006/metadata/contentType" xmlns:ma="http://schemas.microsoft.com/office/2006/metadata/properties/metaAttributes" ct:_="" ma:_="" ma:contentTypeName="Document" ma:contentTypeID="0x01010031957F55A69F654AA3252E2C9A1E9598" ma:contentTypeVersion="11" ma:contentTypeDescription="Create a new document." ma:contentTypeScope="" ma:versionID="12bafecc36c09a10ab010f4f3ac10b9f">
   <xsd:schema xmlns:xsd="http://www.w3.org/2001/XMLSchema" xmlns:xs="http://www.w3.org/2001/XMLSchema" xmlns:p="http://schemas.microsoft.com/office/2006/metadata/properties" xmlns:ns2="d47a411c-4273-473d-a040-f7736f373771" xmlns:ns3="4a180b99-88d1-4064-9650-04e070978a5b" targetNamespace="http://schemas.microsoft.com/office/2006/metadata/properties" ma:root="true" ma:fieldsID="458c874044a293bbea8cc0f81b608eff" ns2:_="" ns3:_="">
     <xsd:import namespace="d47a411c-4273-473d-a040-f7736f373771"/>
@@ -8728,28 +8904,26 @@
 </ct:contentTypeSchema>
 </file>
 
+<file path=customXml/item2.xml><?xml version="1.0" encoding="utf-8"?>
+<p:properties xmlns:p="http://schemas.microsoft.com/office/2006/metadata/properties" xmlns:xsi="http://www.w3.org/2001/XMLSchema-instance" xmlns:pc="http://schemas.microsoft.com/office/infopath/2007/PartnerControls">
+  <documentManagement/>
+</p:properties>
+</file>
+
+<file path=customXml/item3.xml><?xml version="1.0" encoding="utf-8"?>
+<?mso-contentType ?>
+<FormTemplates xmlns="http://schemas.microsoft.com/sharepoint/v3/contenttype/forms">
+  <Display>DocumentLibraryForm</Display>
+  <Edit>DocumentLibraryForm</Edit>
+  <New>DocumentLibraryForm</New>
+</FormTemplates>
+</file>
+
 <file path=customXml/item4.xml><?xml version="1.0" encoding="utf-8"?>
 <b:Sources xmlns:b="http://schemas.openxmlformats.org/officeDocument/2006/bibliography" xmlns="http://schemas.openxmlformats.org/officeDocument/2006/bibliography" SelectedStyle="\APA.XSL" StyleName="APA"/>
 </file>
 
 <file path=customXml/itemProps1.xml><?xml version="1.0" encoding="utf-8"?>
-<ds:datastoreItem xmlns:ds="http://schemas.openxmlformats.org/officeDocument/2006/customXml" ds:itemID="{9C27DF9F-C3C4-4AA0-AD6A-6778509ECDD0}">
-  <ds:schemaRefs>
-    <ds:schemaRef ds:uri="http://schemas.microsoft.com/sharepoint/v3/contenttype/forms"/>
-  </ds:schemaRefs>
-</ds:datastoreItem>
-</file>
-
-<file path=customXml/itemProps2.xml><?xml version="1.0" encoding="utf-8"?>
-<ds:datastoreItem xmlns:ds="http://schemas.openxmlformats.org/officeDocument/2006/customXml" ds:itemID="{77DB8CBD-C210-42A9-A161-9999DBF92F4D}">
-  <ds:schemaRefs>
-    <ds:schemaRef ds:uri="http://schemas.microsoft.com/office/2006/metadata/properties"/>
-    <ds:schemaRef ds:uri="http://schemas.microsoft.com/office/infopath/2007/PartnerControls"/>
-  </ds:schemaRefs>
-</ds:datastoreItem>
-</file>
-
-<file path=customXml/itemProps3.xml><?xml version="1.0" encoding="utf-8"?>
 <ds:datastoreItem xmlns:ds="http://schemas.openxmlformats.org/officeDocument/2006/customXml" ds:itemID="{69CD9960-F2DD-4211-A03B-B2F42D4DC406}">
   <ds:schemaRefs>
     <ds:schemaRef ds:uri="http://schemas.microsoft.com/office/2006/metadata/contentType"/>
@@ -8768,6 +8942,23 @@
 </ds:datastoreItem>
 </file>
 
+<file path=customXml/itemProps2.xml><?xml version="1.0" encoding="utf-8"?>
+<ds:datastoreItem xmlns:ds="http://schemas.openxmlformats.org/officeDocument/2006/customXml" ds:itemID="{77DB8CBD-C210-42A9-A161-9999DBF92F4D}">
+  <ds:schemaRefs>
+    <ds:schemaRef ds:uri="http://schemas.microsoft.com/office/2006/metadata/properties"/>
+    <ds:schemaRef ds:uri="http://schemas.microsoft.com/office/infopath/2007/PartnerControls"/>
+  </ds:schemaRefs>
+</ds:datastoreItem>
+</file>
+
+<file path=customXml/itemProps3.xml><?xml version="1.0" encoding="utf-8"?>
+<ds:datastoreItem xmlns:ds="http://schemas.openxmlformats.org/officeDocument/2006/customXml" ds:itemID="{9C27DF9F-C3C4-4AA0-AD6A-6778509ECDD0}">
+  <ds:schemaRefs>
+    <ds:schemaRef ds:uri="http://schemas.microsoft.com/sharepoint/v3/contenttype/forms"/>
+  </ds:schemaRefs>
+</ds:datastoreItem>
+</file>
+
 <file path=customXml/itemProps4.xml><?xml version="1.0" encoding="utf-8"?>
 <ds:datastoreItem xmlns:ds="http://schemas.openxmlformats.org/officeDocument/2006/customXml" ds:itemID="{9D4697B0-8599-4CF4-B90C-BC51B3947BA5}">
   <ds:schemaRefs>

</xml_diff>